<commit_message>
Better description and updated documentation added
</commit_message>
<xml_diff>
--- a/Projektarbeit Fahrplananwendung.docx
+++ b/Projektarbeit Fahrplananwendung.docx
@@ -8,6 +8,32 @@
       </w:pPr>
       <w:r>
         <w:t>Fahrplananwendung</w:t>
+      </w:r>
+    </w:p>
+    <w:p>
+      <w:pPr>
+        <w:pStyle w:val="Untertitel"/>
+      </w:pPr>
+      <w:proofErr w:type="spellStart"/>
+      <w:r>
+        <w:t>Author</w:t>
+      </w:r>
+      <w:proofErr w:type="spellEnd"/>
+      <w:r>
+        <w:t xml:space="preserve">: Anselm </w:t>
+      </w:r>
+      <w:proofErr w:type="spellStart"/>
+      <w:r>
+        <w:t>Schcher</w:t>
+      </w:r>
+      <w:proofErr w:type="spellEnd"/>
+    </w:p>
+    <w:p>
+      <w:pPr>
+        <w:pStyle w:val="Untertitel"/>
+      </w:pPr>
+      <w:r>
+        <w:t>Datum: 12.12.2017</w:t>
       </w:r>
     </w:p>
     <w:p>
@@ -58,6 +84,17 @@
           </w:r>
         </w:p>
         <w:p>
+          <w:pPr>
+            <w:pStyle w:val="Verzeichnis1"/>
+            <w:tabs>
+              <w:tab w:val="right" w:leader="dot" w:pos="9062"/>
+            </w:tabs>
+            <w:rPr>
+              <w:rFonts w:eastAsiaTheme="minorEastAsia"/>
+              <w:noProof/>
+              <w:lang w:eastAsia="de-CH"/>
+            </w:rPr>
+          </w:pPr>
           <w:r>
             <w:fldChar w:fldCharType="begin"/>
           </w:r>
@@ -67,15 +104,135 @@
           <w:r>
             <w:fldChar w:fldCharType="separate"/>
           </w:r>
-          <w:r>
+          <w:hyperlink w:anchor="_Toc500853122" w:history="1">
+            <w:r>
+              <w:rPr>
+                <w:rStyle w:val="Hyperlink"/>
+                <w:noProof/>
+              </w:rPr>
+              <w:t>Einleitung</w:t>
+            </w:r>
+            <w:r>
+              <w:rPr>
+                <w:noProof/>
+                <w:webHidden/>
+              </w:rPr>
+              <w:tab/>
+            </w:r>
+            <w:r>
+              <w:rPr>
+                <w:noProof/>
+                <w:webHidden/>
+              </w:rPr>
+              <w:fldChar w:fldCharType="begin"/>
+            </w:r>
+            <w:r>
+              <w:rPr>
+                <w:noProof/>
+                <w:webHidden/>
+              </w:rPr>
+              <w:instrText xml:space="preserve"> PAGEREF _Toc500853122 \h </w:instrText>
+            </w:r>
+            <w:r>
+              <w:rPr>
+                <w:noProof/>
+                <w:webHidden/>
+              </w:rPr>
+            </w:r>
+            <w:r>
+              <w:rPr>
+                <w:noProof/>
+                <w:webHidden/>
+              </w:rPr>
+              <w:fldChar w:fldCharType="separate"/>
+            </w:r>
+            <w:r>
+              <w:rPr>
+                <w:noProof/>
+                <w:webHidden/>
+              </w:rPr>
+              <w:t>3</w:t>
+            </w:r>
+            <w:r>
+              <w:rPr>
+                <w:noProof/>
+                <w:webHidden/>
+              </w:rPr>
+              <w:fldChar w:fldCharType="end"/>
+            </w:r>
+          </w:hyperlink>
+        </w:p>
+        <w:p>
+          <w:pPr>
+            <w:pStyle w:val="Verzeichnis1"/>
+            <w:tabs>
+              <w:tab w:val="right" w:leader="dot" w:pos="9062"/>
+            </w:tabs>
             <w:rPr>
-              <w:b/>
-              <w:bCs/>
+              <w:rFonts w:eastAsiaTheme="minorEastAsia"/>
               <w:noProof/>
-              <w:lang w:val="de-DE"/>
+              <w:lang w:eastAsia="de-CH"/>
             </w:rPr>
-            <w:t>Es wurden keine Einträge für das Inhaltsverzeichnis gefunden.</w:t>
-          </w:r>
+          </w:pPr>
+          <w:hyperlink w:anchor="_Toc500853123" w:history="1">
+            <w:r>
+              <w:rPr>
+                <w:rStyle w:val="Hyperlink"/>
+                <w:noProof/>
+              </w:rPr>
+              <w:t>Zweck dieses Dokumentes</w:t>
+            </w:r>
+            <w:r>
+              <w:rPr>
+                <w:noProof/>
+                <w:webHidden/>
+              </w:rPr>
+              <w:tab/>
+            </w:r>
+            <w:r>
+              <w:rPr>
+                <w:noProof/>
+                <w:webHidden/>
+              </w:rPr>
+              <w:fldChar w:fldCharType="begin"/>
+            </w:r>
+            <w:r>
+              <w:rPr>
+                <w:noProof/>
+                <w:webHidden/>
+              </w:rPr>
+              <w:instrText xml:space="preserve"> PAGEREF _Toc500853123 \h </w:instrText>
+            </w:r>
+            <w:r>
+              <w:rPr>
+                <w:noProof/>
+                <w:webHidden/>
+              </w:rPr>
+            </w:r>
+            <w:r>
+              <w:rPr>
+                <w:noProof/>
+                <w:webHidden/>
+              </w:rPr>
+              <w:fldChar w:fldCharType="separate"/>
+            </w:r>
+            <w:r>
+              <w:rPr>
+                <w:noProof/>
+                <w:webHidden/>
+              </w:rPr>
+              <w:t>4</w:t>
+            </w:r>
+            <w:r>
+              <w:rPr>
+                <w:noProof/>
+                <w:webHidden/>
+              </w:rPr>
+              <w:fldChar w:fldCharType="end"/>
+            </w:r>
+          </w:hyperlink>
+        </w:p>
+        <w:p>
           <w:r>
             <w:rPr>
               <w:b/>
@@ -93,14 +250,16 @@
         <w:br w:type="page"/>
       </w:r>
     </w:p>
-    <w:p/>
     <w:p>
       <w:pPr>
         <w:pStyle w:val="berschrift1"/>
       </w:pPr>
-      <w:r>
+      <w:bookmarkStart w:id="0" w:name="_Toc500853122"/>
+      <w:r>
+        <w:lastRenderedPageBreak/>
         <w:t>Einleitung</w:t>
       </w:r>
+      <w:bookmarkEnd w:id="0"/>
     </w:p>
     <w:p>
       <w:r>
@@ -110,7 +269,19 @@
         <w:t>Auftrag</w:t>
       </w:r>
       <w:r>
-        <w:t xml:space="preserve"> gegeben. Das Ziel: Eine Fahrplan-Applikation, die die Verbindungen zwischen zwei Stationen sucht. Expandiert man ein Listenelement, so sollten die Verbindungen des öffentlichen Verkehrs angezeigt werden.</w:t>
+        <w:t xml:space="preserve"> gegeben. Das Ziel: Eine Fahrplan-Applikation, die die Verbindungen zwischen zwei Stationen sucht. </w:t>
+      </w:r>
+      <w:r>
+        <w:t>Mit dieser</w:t>
+      </w:r>
+      <w:r>
+        <w:t xml:space="preserve"> sollten die Verbindungen des öffentlichen Verkehrs</w:t>
+      </w:r>
+      <w:r>
+        <w:t xml:space="preserve"> zwischen zwei Stationen</w:t>
+      </w:r>
+      <w:r>
+        <w:t xml:space="preserve"> angezeigt werden.</w:t>
       </w:r>
     </w:p>
     <w:p>
@@ -125,8 +296,6 @@
       <w:r>
         <w:t>Danach musste festgelegt werden, welche Architektur eingesetzt werden soll. Für mich war schon von Anfang an klar, dass bei einer unvollständigen Eingabe der Benutzer durch eine Art Auto-Korrektur unterstützt werden soll. Die Quelle der Autokorrektur ist die Liste der Stationen, welche die API zurückgibt, falls eine Station nicht vollständig angegeben wird.</w:t>
       </w:r>
-      <w:bookmarkStart w:id="0" w:name="_GoBack"/>
-      <w:bookmarkEnd w:id="0"/>
     </w:p>
     <w:p>
       <w:r>
@@ -155,10 +324,919 @@
       </w:r>
       <w:proofErr w:type="spellEnd"/>
       <w:r>
-        <w:t>. Geplant war jedoch auch eine Anwendung mit WPF.</w:t>
-      </w:r>
-    </w:p>
+        <w:t>. Geplant war jed</w:t>
+      </w:r>
+      <w:r>
+        <w:t>och auch eine Anwendung mit WPF, die jedoch zeitlich wie erwartet nicht Platz gehabt hatte.</w:t>
+      </w:r>
+    </w:p>
+    <w:p>
+      <w:r>
+        <w:t xml:space="preserve">Leider hatte ich bei einer User-Story die Situation anders eingeschätzt. Der Benutzer sollte eine Abfahrtstafel haben, um die Verbindungen, welche von dieser Station ausgehen, einzusehen. Dadurch entsprechen die Mockups nicht mehr ganz der finalen Anwendung. Auch die Stationsvorschläge sind nicht in einem </w:t>
+      </w:r>
+      <w:proofErr w:type="spellStart"/>
+      <w:r>
+        <w:t>AutoKorrektur</w:t>
+      </w:r>
+      <w:proofErr w:type="spellEnd"/>
+      <w:r>
+        <w:t xml:space="preserve">-Feld, sondern in einer </w:t>
+      </w:r>
+      <w:proofErr w:type="spellStart"/>
+      <w:r>
+        <w:t>Textbox</w:t>
+      </w:r>
+      <w:proofErr w:type="spellEnd"/>
+      <w:r>
+        <w:t xml:space="preserve">. Dazu kam noch, dass ich zum Teil bei der Planung zu detailliert vorgegangen bin und dadurch der </w:t>
+      </w:r>
+      <w:r>
+        <w:t xml:space="preserve">Zeitraum für die Umsetzung knapp wurde. </w:t>
+      </w:r>
+      <w:r>
+        <w:t>Trotzdem</w:t>
+      </w:r>
+      <w:r>
+        <w:t xml:space="preserve"> ist es eine Anwendung geworden, welche die wichtigsten drei User-Stories erfüllen sollte.</w:t>
+      </w:r>
+    </w:p>
+    <w:p>
+      <w:r>
+        <w:br w:type="page"/>
+      </w:r>
+    </w:p>
+    <w:p>
+      <w:pPr>
+        <w:pStyle w:val="berschrift1"/>
+      </w:pPr>
+      <w:bookmarkStart w:id="1" w:name="_Toc500853123"/>
+      <w:r>
+        <w:lastRenderedPageBreak/>
+        <w:t>Zweck dieses Dokumentes</w:t>
+      </w:r>
+      <w:bookmarkEnd w:id="1"/>
+    </w:p>
+    <w:p>
+      <w:r>
+        <w:t>Dieses Dokument sollte</w:t>
+      </w:r>
+      <w:r>
+        <w:t xml:space="preserve"> sowohl den aktuellen Stand und die Struktur des Projektes beschreiben, die umgesetzten bzw. nicht umgesetzten Anforderungen beinhalten, den Aufbau des Projektes grob darstellen sowie die Testfälle dokumentieren. Um für den Benutzer die Installation so einfach wie möglich zu halten, ist eine Installationsanleitung vorhanden. Sie soll dem Benutzer die einfache Installation bzw. Deinstallation der Software aufzeigen und ermöglichen.</w:t>
+      </w:r>
+    </w:p>
+    <w:p>
+      <w:pPr>
+        <w:pStyle w:val="berschrift1"/>
+      </w:pPr>
+      <w:r>
+        <w:br w:type="page"/>
+      </w:r>
+      <w:r>
+        <w:lastRenderedPageBreak/>
+        <w:t>Struktur</w:t>
+      </w:r>
+      <w:r>
+        <w:t xml:space="preserve"> und Funktionalitäten</w:t>
+      </w:r>
+    </w:p>
+    <w:p>
+      <w:r>
+        <w:t xml:space="preserve">Die Anforderungen an das </w:t>
+      </w:r>
+      <w:proofErr w:type="spellStart"/>
+      <w:r>
+        <w:t>Prjekt</w:t>
+      </w:r>
+      <w:proofErr w:type="spellEnd"/>
+      <w:r>
+        <w:t xml:space="preserve"> wurden vom Auftraggeber in sogenannten User-Stories festgehalten. </w:t>
+      </w:r>
+      <w:r>
+        <w:t xml:space="preserve">Basierend auf </w:t>
+      </w:r>
+      <w:r>
+        <w:t>diesen</w:t>
+      </w:r>
+      <w:r>
+        <w:t xml:space="preserve"> Anforderungen wurden zuerst die Mockups für die Benutzeroberfläche erstellt. Die Benutzeroberfläche der ersten Iteration, in der sich die Anwendung zurzeit befindet, wurde auf Basis des folgenden Mockups entwickelt:</w:t>
+      </w:r>
+      <w:r>
+        <w:rPr>
+          <w:noProof/>
+        </w:rPr>
+        <w:drawing>
+          <wp:inline distT="0" distB="0" distL="0" distR="0">
+            <wp:extent cx="5753100" cy="3916680"/>
+            <wp:effectExtent l="0" t="0" r="0" b="7620"/>
+            <wp:docPr id="1" name="Grafik 1" descr="C:\Users\Anselm Schacher\AppData\Local\Microsoft\Windows\INetCache\Content.Word\Iteration 1.png"/>
+            <wp:cNvGraphicFramePr>
+              <a:graphicFrameLocks xmlns:a="http://schemas.openxmlformats.org/drawingml/2006/main" noChangeAspect="1"/>
+            </wp:cNvGraphicFramePr>
+            <a:graphic xmlns:a="http://schemas.openxmlformats.org/drawingml/2006/main">
+              <a:graphicData uri="http://schemas.openxmlformats.org/drawingml/2006/picture">
+                <pic:pic xmlns:pic="http://schemas.openxmlformats.org/drawingml/2006/picture">
+                  <pic:nvPicPr>
+                    <pic:cNvPr id="0" name="Picture 1" descr="C:\Users\Anselm Schacher\AppData\Local\Microsoft\Windows\INetCache\Content.Word\Iteration 1.png"/>
+                    <pic:cNvPicPr>
+                      <a:picLocks noChangeAspect="1" noChangeArrowheads="1"/>
+                    </pic:cNvPicPr>
+                  </pic:nvPicPr>
+                  <pic:blipFill>
+                    <a:blip r:embed="rId5">
+                      <a:extLst>
+                        <a:ext uri="{28A0092B-C50C-407E-A947-70E740481C1C}">
+                          <a14:useLocalDpi xmlns:a14="http://schemas.microsoft.com/office/drawing/2010/main" val="0"/>
+                        </a:ext>
+                      </a:extLst>
+                    </a:blip>
+                    <a:srcRect/>
+                    <a:stretch>
+                      <a:fillRect/>
+                    </a:stretch>
+                  </pic:blipFill>
+                  <pic:spPr bwMode="auto">
+                    <a:xfrm>
+                      <a:off x="0" y="0"/>
+                      <a:ext cx="5753100" cy="3916680"/>
+                    </a:xfrm>
+                    <a:prstGeom prst="rect">
+                      <a:avLst/>
+                    </a:prstGeom>
+                    <a:noFill/>
+                    <a:ln>
+                      <a:noFill/>
+                    </a:ln>
+                  </pic:spPr>
+                </pic:pic>
+              </a:graphicData>
+            </a:graphic>
+          </wp:inline>
+        </w:drawing>
+      </w:r>
+    </w:p>
+    <w:p>
+      <w:r>
+        <w:t>Danach wurden die das Use Use-Diagramm erstellt, welche wie folgt geplant war:</w:t>
+      </w:r>
+      <w:r>
+        <w:rPr>
+          <w:noProof/>
+        </w:rPr>
+        <w:drawing>
+          <wp:inline distT="0" distB="0" distL="0" distR="0">
+            <wp:extent cx="5753100" cy="3749040"/>
+            <wp:effectExtent l="0" t="0" r="0" b="3810"/>
+            <wp:docPr id="3" name="Grafik 3" descr="C:\Users\Anselm Schacher\AppData\Local\Microsoft\Windows\INetCache\Content.Word\ PublicNavUseCase.jpg"/>
+            <wp:cNvGraphicFramePr>
+              <a:graphicFrameLocks xmlns:a="http://schemas.openxmlformats.org/drawingml/2006/main" noChangeAspect="1"/>
+            </wp:cNvGraphicFramePr>
+            <a:graphic xmlns:a="http://schemas.openxmlformats.org/drawingml/2006/main">
+              <a:graphicData uri="http://schemas.openxmlformats.org/drawingml/2006/picture">
+                <pic:pic xmlns:pic="http://schemas.openxmlformats.org/drawingml/2006/picture">
+                  <pic:nvPicPr>
+                    <pic:cNvPr id="0" name="Picture 2" descr="C:\Users\Anselm Schacher\AppData\Local\Microsoft\Windows\INetCache\Content.Word\ PublicNavUseCase.jpg"/>
+                    <pic:cNvPicPr>
+                      <a:picLocks noChangeAspect="1" noChangeArrowheads="1"/>
+                    </pic:cNvPicPr>
+                  </pic:nvPicPr>
+                  <pic:blipFill>
+                    <a:blip r:embed="rId6">
+                      <a:extLst>
+                        <a:ext uri="{28A0092B-C50C-407E-A947-70E740481C1C}">
+                          <a14:useLocalDpi xmlns:a14="http://schemas.microsoft.com/office/drawing/2010/main" val="0"/>
+                        </a:ext>
+                      </a:extLst>
+                    </a:blip>
+                    <a:srcRect/>
+                    <a:stretch>
+                      <a:fillRect/>
+                    </a:stretch>
+                  </pic:blipFill>
+                  <pic:spPr bwMode="auto">
+                    <a:xfrm>
+                      <a:off x="0" y="0"/>
+                      <a:ext cx="5753100" cy="3749040"/>
+                    </a:xfrm>
+                    <a:prstGeom prst="rect">
+                      <a:avLst/>
+                    </a:prstGeom>
+                    <a:noFill/>
+                    <a:ln>
+                      <a:noFill/>
+                    </a:ln>
+                  </pic:spPr>
+                </pic:pic>
+              </a:graphicData>
+            </a:graphic>
+          </wp:inline>
+        </w:drawing>
+      </w:r>
+    </w:p>
+    <w:p>
+      <w:r>
+        <w:lastRenderedPageBreak/>
+        <w:t>Anschliessend wurde das Aktivitätsdiagramm erstellt, welches</w:t>
+      </w:r>
+      <w:r>
+        <w:t xml:space="preserve"> ebenfalls hätte implementiert werden sollen:</w:t>
+      </w:r>
+    </w:p>
+    <w:p>
+      <w:r>
+        <w:rPr>
+          <w:noProof/>
+        </w:rPr>
+        <w:drawing>
+          <wp:inline distT="0" distB="0" distL="0" distR="0" wp14:anchorId="34A7F1EC" wp14:editId="29F8BD62">
+            <wp:extent cx="3967480" cy="8435340"/>
+            <wp:effectExtent l="0" t="0" r="0" b="3810"/>
+            <wp:docPr id="4" name="Grafik 4" descr="C:\Users\Anselm Schacher\AppData\Local\Microsoft\Windows\INetCache\Content.Word\Activity PublicNav.jpg"/>
+            <wp:cNvGraphicFramePr>
+              <a:graphicFrameLocks xmlns:a="http://schemas.openxmlformats.org/drawingml/2006/main" noChangeAspect="1"/>
+            </wp:cNvGraphicFramePr>
+            <a:graphic xmlns:a="http://schemas.openxmlformats.org/drawingml/2006/main">
+              <a:graphicData uri="http://schemas.openxmlformats.org/drawingml/2006/picture">
+                <pic:pic xmlns:pic="http://schemas.openxmlformats.org/drawingml/2006/picture">
+                  <pic:nvPicPr>
+                    <pic:cNvPr id="0" name="Picture 3" descr="C:\Users\Anselm Schacher\AppData\Local\Microsoft\Windows\INetCache\Content.Word\Activity PublicNav.jpg"/>
+                    <pic:cNvPicPr>
+                      <a:picLocks noChangeAspect="1" noChangeArrowheads="1"/>
+                    </pic:cNvPicPr>
+                  </pic:nvPicPr>
+                  <pic:blipFill>
+                    <a:blip r:embed="rId7">
+                      <a:extLst>
+                        <a:ext uri="{28A0092B-C50C-407E-A947-70E740481C1C}">
+                          <a14:useLocalDpi xmlns:a14="http://schemas.microsoft.com/office/drawing/2010/main" val="0"/>
+                        </a:ext>
+                      </a:extLst>
+                    </a:blip>
+                    <a:srcRect/>
+                    <a:stretch>
+                      <a:fillRect/>
+                    </a:stretch>
+                  </pic:blipFill>
+                  <pic:spPr bwMode="auto">
+                    <a:xfrm>
+                      <a:off x="0" y="0"/>
+                      <a:ext cx="3967480" cy="8435340"/>
+                    </a:xfrm>
+                    <a:prstGeom prst="rect">
+                      <a:avLst/>
+                    </a:prstGeom>
+                    <a:noFill/>
+                    <a:ln>
+                      <a:noFill/>
+                    </a:ln>
+                  </pic:spPr>
+                </pic:pic>
+              </a:graphicData>
+            </a:graphic>
+          </wp:inline>
+        </w:drawing>
+      </w:r>
+      <w:r>
+        <w:rPr>
+          <w:noProof/>
+        </w:rPr>
+        <w:t xml:space="preserve"> </w:t>
+      </w:r>
+    </w:p>
+    <w:p>
+      <w:r>
+        <w:lastRenderedPageBreak/>
+        <w:t>Durch den etwas eng geratenen Zeitplan konnten gewisse Punkte nicht umgesetzt werden. Dies zeigt die folgende Liste der User-Stories auf, wo die erledigten Punkte dementsprechend markiert sind.</w:t>
+      </w:r>
+    </w:p>
+    <w:tbl>
+      <w:tblPr>
+        <w:tblStyle w:val="Tabellenraster"/>
+        <w:tblW w:w="0" w:type="auto"/>
+        <w:tblLook w:val="04A0" w:firstRow="1" w:lastRow="0" w:firstColumn="1" w:lastColumn="0" w:noHBand="0" w:noVBand="1"/>
+      </w:tblPr>
+      <w:tblGrid>
+        <w:gridCol w:w="703"/>
+        <w:gridCol w:w="6423"/>
+        <w:gridCol w:w="953"/>
+        <w:gridCol w:w="983"/>
+      </w:tblGrid>
+      <w:tr>
+        <w:tc>
+          <w:tcPr>
+            <w:tcW w:w="704" w:type="dxa"/>
+          </w:tcPr>
+          <w:p>
+            <w:r>
+              <w:t>ID</w:t>
+            </w:r>
+          </w:p>
+        </w:tc>
+        <w:tc>
+          <w:tcPr>
+            <w:tcW w:w="6662" w:type="dxa"/>
+          </w:tcPr>
+          <w:p>
+            <w:r>
+              <w:t>Beschreibung</w:t>
+            </w:r>
+          </w:p>
+        </w:tc>
+        <w:tc>
+          <w:tcPr>
+            <w:tcW w:w="709" w:type="dxa"/>
+          </w:tcPr>
+          <w:p>
+            <w:r>
+              <w:t>Priorität</w:t>
+            </w:r>
+          </w:p>
+        </w:tc>
+        <w:tc>
+          <w:tcPr>
+            <w:tcW w:w="987" w:type="dxa"/>
+          </w:tcPr>
+          <w:p>
+            <w:r>
+              <w:t>Erledigt</w:t>
+            </w:r>
+          </w:p>
+        </w:tc>
+      </w:tr>
+      <w:tr>
+        <w:tc>
+          <w:tcPr>
+            <w:tcW w:w="704" w:type="dxa"/>
+          </w:tcPr>
+          <w:p>
+            <w:r>
+              <w:t>A001</w:t>
+            </w:r>
+          </w:p>
+        </w:tc>
+        <w:tc>
+          <w:tcPr>
+            <w:tcW w:w="6662" w:type="dxa"/>
+          </w:tcPr>
+          <w:p>
+            <w:r>
+              <w:t>Als ÖV-Benutzer möchte ich Start- und Endstation mittels Textsuche suchen können, damit ich nicht alle Stationsnamen auswendig lernen muss.</w:t>
+            </w:r>
+          </w:p>
+        </w:tc>
+        <w:tc>
+          <w:tcPr>
+            <w:tcW w:w="709" w:type="dxa"/>
+          </w:tcPr>
+          <w:p>
+            <w:r>
+              <w:t>must</w:t>
+            </w:r>
+          </w:p>
+        </w:tc>
+        <w:tc>
+          <w:tcPr>
+            <w:tcW w:w="987" w:type="dxa"/>
+          </w:tcPr>
+          <w:p>
+            <w:r>
+              <w:t>X</w:t>
+            </w:r>
+          </w:p>
+        </w:tc>
+      </w:tr>
+      <w:tr>
+        <w:tc>
+          <w:tcPr>
+            <w:tcW w:w="704" w:type="dxa"/>
+          </w:tcPr>
+          <w:p>
+            <w:r>
+              <w:t>A002</w:t>
+            </w:r>
+          </w:p>
+        </w:tc>
+        <w:tc>
+          <w:tcPr>
+            <w:tcW w:w="6662" w:type="dxa"/>
+          </w:tcPr>
+          <w:p>
+            <w:r>
+              <w:t>Als ÖV-Benutzer möchte ich die aktuellen, d.h. mindestens die nächsten vier bis fünf Verbindungen zwischen den beiden gefundenen und ausgewählten Stationen sehen, damit ich weiss wann ich zur Station muss, um den für mich idealen Anschluss zu erwischen.</w:t>
+            </w:r>
+          </w:p>
+        </w:tc>
+        <w:tc>
+          <w:tcPr>
+            <w:tcW w:w="709" w:type="dxa"/>
+          </w:tcPr>
+          <w:p>
+            <w:r>
+              <w:t>must</w:t>
+            </w:r>
+          </w:p>
+        </w:tc>
+        <w:tc>
+          <w:tcPr>
+            <w:tcW w:w="987" w:type="dxa"/>
+          </w:tcPr>
+          <w:p>
+            <w:r>
+              <w:t>X</w:t>
+            </w:r>
+          </w:p>
+        </w:tc>
+      </w:tr>
+      <w:tr>
+        <w:tc>
+          <w:tcPr>
+            <w:tcW w:w="704" w:type="dxa"/>
+          </w:tcPr>
+          <w:p>
+            <w:r>
+              <w:t>A003</w:t>
+            </w:r>
+          </w:p>
+        </w:tc>
+        <w:tc>
+          <w:tcPr>
+            <w:tcW w:w="6662" w:type="dxa"/>
+          </w:tcPr>
+          <w:p>
+            <w:r>
+              <w:t>Als ÖV-Benutzer möchte ich sehen, welche Verbindungen ab einer bestimmten Station vorhanden sind, damit ich bei mir zuhause eine Art Abfahrtstafel haben kann.</w:t>
+            </w:r>
+          </w:p>
+        </w:tc>
+        <w:tc>
+          <w:tcPr>
+            <w:tcW w:w="709" w:type="dxa"/>
+          </w:tcPr>
+          <w:p>
+            <w:r>
+              <w:t>must</w:t>
+            </w:r>
+          </w:p>
+        </w:tc>
+        <w:tc>
+          <w:tcPr>
+            <w:tcW w:w="987" w:type="dxa"/>
+          </w:tcPr>
+          <w:p>
+            <w:r>
+              <w:t>X</w:t>
+            </w:r>
+          </w:p>
+        </w:tc>
+      </w:tr>
+      <w:tr>
+        <w:tc>
+          <w:tcPr>
+            <w:tcW w:w="704" w:type="dxa"/>
+          </w:tcPr>
+          <w:p>
+            <w:r>
+              <w:t>A004</w:t>
+            </w:r>
+          </w:p>
+        </w:tc>
+        <w:tc>
+          <w:tcPr>
+            <w:tcW w:w="6662" w:type="dxa"/>
+          </w:tcPr>
+          <w:p>
+            <w:r>
+              <w:t>Als ÖV-Benutzer möchte ich, dass schon während meiner Eingabe erste Such</w:t>
+            </w:r>
+            <w:r>
+              <w:t>r</w:t>
+            </w:r>
+            <w:r>
+              <w:t>esultate erscheinen, damit ich effizienter nach Stationen suchen kann.</w:t>
+            </w:r>
+          </w:p>
+        </w:tc>
+        <w:tc>
+          <w:tcPr>
+            <w:tcW w:w="709" w:type="dxa"/>
+          </w:tcPr>
+          <w:p>
+            <w:proofErr w:type="spellStart"/>
+            <w:r>
+              <w:t>shold</w:t>
+            </w:r>
+            <w:proofErr w:type="spellEnd"/>
+          </w:p>
+        </w:tc>
+        <w:tc>
+          <w:tcPr>
+            <w:tcW w:w="987" w:type="dxa"/>
+          </w:tcPr>
+          <w:p>
+            <w:r>
+              <w:t>X</w:t>
+            </w:r>
+          </w:p>
+        </w:tc>
+      </w:tr>
+      <w:tr>
+        <w:tc>
+          <w:tcPr>
+            <w:tcW w:w="704" w:type="dxa"/>
+          </w:tcPr>
+          <w:p>
+            <w:r>
+              <w:t>A005</w:t>
+            </w:r>
+          </w:p>
+        </w:tc>
+        <w:tc>
+          <w:tcPr>
+            <w:tcW w:w="6662" w:type="dxa"/>
+          </w:tcPr>
+          <w:p>
+            <w:r>
+              <w:t>Al</w:t>
+            </w:r>
+            <w:r>
+              <w:t>s ÖV-Benutzer möchte ich nicht nur aktuelle Verbindungen suchen können, sondern auch solche zu einem beliebigen anderen Zeitpunkt, damit ich zukünftige Reisen planen kann.</w:t>
+            </w:r>
+          </w:p>
+        </w:tc>
+        <w:tc>
+          <w:tcPr>
+            <w:tcW w:w="709" w:type="dxa"/>
+          </w:tcPr>
+          <w:p>
+            <w:proofErr w:type="spellStart"/>
+            <w:r>
+              <w:t>shold</w:t>
+            </w:r>
+            <w:proofErr w:type="spellEnd"/>
+          </w:p>
+        </w:tc>
+        <w:tc>
+          <w:tcPr>
+            <w:tcW w:w="987" w:type="dxa"/>
+          </w:tcPr>
+          <w:p/>
+        </w:tc>
+      </w:tr>
+      <w:tr>
+        <w:tc>
+          <w:tcPr>
+            <w:tcW w:w="704" w:type="dxa"/>
+          </w:tcPr>
+          <w:p>
+            <w:r>
+              <w:t>A006</w:t>
+            </w:r>
+          </w:p>
+        </w:tc>
+        <w:tc>
+          <w:tcPr>
+            <w:tcW w:w="6662" w:type="dxa"/>
+          </w:tcPr>
+          <w:p>
+            <w:r>
+              <w:t>Als ÖV-Benutzer möchte ich sehen, wo sich eine Station befindet, damit ich mir besser vorstellen kann, wie die Situation vor Ort aussieht.</w:t>
+            </w:r>
+          </w:p>
+        </w:tc>
+        <w:tc>
+          <w:tcPr>
+            <w:tcW w:w="709" w:type="dxa"/>
+          </w:tcPr>
+          <w:p>
+            <w:r>
+              <w:t xml:space="preserve">Nice </w:t>
+            </w:r>
+            <w:proofErr w:type="spellStart"/>
+            <w:r>
+              <w:t>to</w:t>
+            </w:r>
+            <w:proofErr w:type="spellEnd"/>
+            <w:r>
+              <w:t xml:space="preserve"> </w:t>
+            </w:r>
+            <w:proofErr w:type="spellStart"/>
+            <w:r>
+              <w:t>have</w:t>
+            </w:r>
+            <w:proofErr w:type="spellEnd"/>
+          </w:p>
+        </w:tc>
+        <w:tc>
+          <w:tcPr>
+            <w:tcW w:w="987" w:type="dxa"/>
+          </w:tcPr>
+          <w:p/>
+        </w:tc>
+      </w:tr>
+      <w:tr>
+        <w:tc>
+          <w:tcPr>
+            <w:tcW w:w="704" w:type="dxa"/>
+          </w:tcPr>
+          <w:p>
+            <w:r>
+              <w:t>A007</w:t>
+            </w:r>
+          </w:p>
+        </w:tc>
+        <w:tc>
+          <w:tcPr>
+            <w:tcW w:w="6662" w:type="dxa"/>
+          </w:tcPr>
+          <w:p>
+            <w:r>
+              <w:t>Als ÖV-Benutzer möchte Stationen finden, die sich ganz in der Nähe meiner aktuellen Position befinden, damit ich schnell einen Anschluss erreichen kann</w:t>
+            </w:r>
+          </w:p>
+        </w:tc>
+        <w:tc>
+          <w:tcPr>
+            <w:tcW w:w="709" w:type="dxa"/>
+          </w:tcPr>
+          <w:p>
+            <w:r>
+              <w:t xml:space="preserve">Nice </w:t>
+            </w:r>
+            <w:proofErr w:type="spellStart"/>
+            <w:r>
+              <w:t>to</w:t>
+            </w:r>
+            <w:proofErr w:type="spellEnd"/>
+            <w:r>
+              <w:t xml:space="preserve"> </w:t>
+            </w:r>
+            <w:proofErr w:type="spellStart"/>
+            <w:r>
+              <w:t>Have</w:t>
+            </w:r>
+            <w:proofErr w:type="spellEnd"/>
+          </w:p>
+        </w:tc>
+        <w:tc>
+          <w:tcPr>
+            <w:tcW w:w="987" w:type="dxa"/>
+          </w:tcPr>
+          <w:p/>
+        </w:tc>
+      </w:tr>
+      <w:tr>
+        <w:tc>
+          <w:tcPr>
+            <w:tcW w:w="704" w:type="dxa"/>
+          </w:tcPr>
+          <w:p>
+            <w:r>
+              <w:t>A008</w:t>
+            </w:r>
+          </w:p>
+        </w:tc>
+        <w:tc>
+          <w:tcPr>
+            <w:tcW w:w="6662" w:type="dxa"/>
+          </w:tcPr>
+          <w:p>
+            <w:r>
+              <w:t>Ich möchte meine gefundenen Resultate via Mail weiterleiten können, damit auch andere von meinen Recherchen profitieren können.</w:t>
+            </w:r>
+          </w:p>
+        </w:tc>
+        <w:tc>
+          <w:tcPr>
+            <w:tcW w:w="709" w:type="dxa"/>
+          </w:tcPr>
+          <w:p>
+            <w:r>
+              <w:t xml:space="preserve">Nice </w:t>
+            </w:r>
+            <w:proofErr w:type="spellStart"/>
+            <w:r>
+              <w:t>to</w:t>
+            </w:r>
+            <w:proofErr w:type="spellEnd"/>
+            <w:r>
+              <w:t xml:space="preserve"> </w:t>
+            </w:r>
+            <w:proofErr w:type="spellStart"/>
+            <w:r>
+              <w:t>have</w:t>
+            </w:r>
+            <w:proofErr w:type="spellEnd"/>
+          </w:p>
+        </w:tc>
+        <w:tc>
+          <w:tcPr>
+            <w:tcW w:w="987" w:type="dxa"/>
+          </w:tcPr>
+          <w:p/>
+        </w:tc>
+      </w:tr>
+    </w:tbl>
     <w:p/>
+    <w:p>
+      <w:r>
+        <w:br w:type="page"/>
+      </w:r>
+    </w:p>
+    <w:p>
+      <w:pPr>
+        <w:pStyle w:val="berschrift1"/>
+      </w:pPr>
+      <w:r>
+        <w:lastRenderedPageBreak/>
+        <w:t>Systemtests</w:t>
+      </w:r>
+    </w:p>
+    <w:p>
+      <w:r>
+        <w:t>Aufgrund der Tatsache, dass Fehler bei der Implementation eines Programmes entstehen können, wurden sogenannte Systemtests erstellt. Dabei wurde eine Tabelle erstellt, in welcher die Systemtests dokumentiert sind.</w:t>
+      </w:r>
+      <w:r>
+        <w:t xml:space="preserve"> Aus diesen Tests soll ersichtlich werden, wie sich das Programm verhält und wo es noch Fehler gibt. Die Tests sollten reproduzierbar sein.</w:t>
+      </w:r>
+    </w:p>
+    <w:tbl>
+      <w:tblPr>
+        <w:tblStyle w:val="Tabellenraster"/>
+        <w:tblW w:w="0" w:type="auto"/>
+        <w:tblLook w:val="04A0" w:firstRow="1" w:lastRow="0" w:firstColumn="1" w:lastColumn="0" w:noHBand="0" w:noVBand="1"/>
+      </w:tblPr>
+      <w:tblGrid>
+        <w:gridCol w:w="3020"/>
+        <w:gridCol w:w="3021"/>
+      </w:tblGrid>
+      <w:tr>
+        <w:tc>
+          <w:tcPr>
+            <w:tcW w:w="3020" w:type="dxa"/>
+          </w:tcPr>
+          <w:p>
+            <w:r>
+              <w:t>Vorgehen</w:t>
+            </w:r>
+          </w:p>
+        </w:tc>
+        <w:tc>
+          <w:tcPr>
+            <w:tcW w:w="3021" w:type="dxa"/>
+          </w:tcPr>
+          <w:p>
+            <w:r>
+              <w:t>Ergebnis</w:t>
+            </w:r>
+          </w:p>
+        </w:tc>
+      </w:tr>
+      <w:tr>
+        <w:tc>
+          <w:tcPr>
+            <w:tcW w:w="3020" w:type="dxa"/>
+          </w:tcPr>
+          <w:p>
+            <w:r>
+              <w:t xml:space="preserve">Der Benutzer gibt bei der </w:t>
+            </w:r>
+            <w:r>
+              <w:t>Start</w:t>
+            </w:r>
+            <w:r>
+              <w:t xml:space="preserve">station die Adresse </w:t>
+            </w:r>
+            <w:r>
+              <w:t>«</w:t>
+            </w:r>
+            <w:proofErr w:type="spellStart"/>
+            <w:r>
+              <w:t>Gockhausen</w:t>
+            </w:r>
+            <w:proofErr w:type="spellEnd"/>
+            <w:r>
+              <w:t>, Im Langstuck</w:t>
+            </w:r>
+            <w:r>
+              <w:t>»</w:t>
+            </w:r>
+            <w:r>
+              <w:t xml:space="preserve"> und in der Endstation «Luzern, Bahnhof» </w:t>
+            </w:r>
+            <w:r>
+              <w:t xml:space="preserve">ein und </w:t>
+            </w:r>
+            <w:r>
+              <w:t>drückt auf den</w:t>
+            </w:r>
+            <w:r>
+              <w:t xml:space="preserve"> Suchen</w:t>
+            </w:r>
+            <w:r>
+              <w:t>-Button.</w:t>
+            </w:r>
+          </w:p>
+        </w:tc>
+        <w:tc>
+          <w:tcPr>
+            <w:tcW w:w="3021" w:type="dxa"/>
+          </w:tcPr>
+          <w:p>
+            <w:r>
+              <w:t>Die Verbindungen werden nach ganz kurzem Warten angezeigt</w:t>
+            </w:r>
+          </w:p>
+        </w:tc>
+      </w:tr>
+      <w:tr>
+        <w:tc>
+          <w:tcPr>
+            <w:tcW w:w="3020" w:type="dxa"/>
+          </w:tcPr>
+          <w:p>
+            <w:r>
+              <w:t>Der Benutzer gibt nichts in der Startstation und in der Endstation «Luzern, Bahnhof »</w:t>
+            </w:r>
+          </w:p>
+          <w:p>
+            <w:r>
+              <w:t>ein</w:t>
+            </w:r>
+          </w:p>
+        </w:tc>
+        <w:tc>
+          <w:tcPr>
+            <w:tcW w:w="3021" w:type="dxa"/>
+          </w:tcPr>
+          <w:p>
+            <w:r>
+              <w:t>Es werden keine Verbindungen in der Liste angezeigt</w:t>
+            </w:r>
+          </w:p>
+        </w:tc>
+      </w:tr>
+      <w:tr>
+        <w:tc>
+          <w:tcPr>
+            <w:tcW w:w="3020" w:type="dxa"/>
+          </w:tcPr>
+          <w:p>
+            <w:r>
+              <w:t>Der Benutzer hat keine Internetverbindung vor dem Starten des Programmes</w:t>
+            </w:r>
+          </w:p>
+        </w:tc>
+        <w:tc>
+          <w:tcPr>
+            <w:tcW w:w="3021" w:type="dxa"/>
+          </w:tcPr>
+          <w:p>
+            <w:r>
+              <w:t>Es wird eine Beabsichtigte Fehlermeldung angezeigt</w:t>
+            </w:r>
+          </w:p>
+        </w:tc>
+      </w:tr>
+      <w:tr>
+        <w:tc>
+          <w:tcPr>
+            <w:tcW w:w="3020" w:type="dxa"/>
+          </w:tcPr>
+          <w:p>
+            <w:r>
+              <w:t>Der Benutzer hat keine Internetverbindung mehr, während das Programm läuft</w:t>
+            </w:r>
+          </w:p>
+        </w:tc>
+        <w:tc>
+          <w:tcPr>
+            <w:tcW w:w="3021" w:type="dxa"/>
+          </w:tcPr>
+          <w:p>
+            <w:r>
+              <w:t xml:space="preserve">Es wird eine </w:t>
+            </w:r>
+            <w:proofErr w:type="spellStart"/>
+            <w:r>
+              <w:t>Exception</w:t>
+            </w:r>
+            <w:proofErr w:type="spellEnd"/>
+            <w:r>
+              <w:t xml:space="preserve"> </w:t>
+            </w:r>
+            <w:bookmarkStart w:id="2" w:name="_GoBack"/>
+            <w:bookmarkEnd w:id="2"/>
+            <w:r>
+              <w:t>ausgelöst</w:t>
+            </w:r>
+          </w:p>
+        </w:tc>
+      </w:tr>
+    </w:tbl>
+    <w:p>
+      <w:r>
+        <w:t xml:space="preserve"> </w:t>
+      </w:r>
+    </w:p>
     <w:p/>
     <w:sectPr>
       <w:pgSz w:w="11906" w:h="16838"/>
@@ -786,6 +1864,25 @@
       <w:ind w:left="220"/>
     </w:pPr>
   </w:style>
+  <w:style w:type="table" w:styleId="Tabellenraster">
+    <w:name w:val="Table Grid"/>
+    <w:basedOn w:val="NormaleTabelle"/>
+    <w:uiPriority w:val="39"/>
+    <w:rsid w:val="001C079C"/>
+    <w:pPr>
+      <w:spacing w:after="0" w:line="240" w:lineRule="auto"/>
+    </w:pPr>
+    <w:tblPr>
+      <w:tblBorders>
+        <w:top w:val="single" w:sz="4" w:space="0" w:color="auto"/>
+        <w:left w:val="single" w:sz="4" w:space="0" w:color="auto"/>
+        <w:bottom w:val="single" w:sz="4" w:space="0" w:color="auto"/>
+        <w:right w:val="single" w:sz="4" w:space="0" w:color="auto"/>
+        <w:insideH w:val="single" w:sz="4" w:space="0" w:color="auto"/>
+        <w:insideV w:val="single" w:sz="4" w:space="0" w:color="auto"/>
+      </w:tblBorders>
+    </w:tblPr>
+  </w:style>
 </w:styles>
 </file>
 
@@ -1089,7 +2186,7 @@
 </file>
 
 <file path=customXml/itemProps1.xml><?xml version="1.0" encoding="utf-8"?>
-<ds:datastoreItem xmlns:ds="http://schemas.openxmlformats.org/officeDocument/2006/customXml" ds:itemID="{C7391516-90D4-4474-BE53-F895478574FB}">
+<ds:datastoreItem xmlns:ds="http://schemas.openxmlformats.org/officeDocument/2006/customXml" ds:itemID="{D65F86CE-61E4-4850-96C0-C7EE08355762}">
   <ds:schemaRefs>
     <ds:schemaRef ds:uri="http://schemas.openxmlformats.org/officeDocument/2006/bibliography"/>
   </ds:schemaRefs>

</xml_diff>

<commit_message>
Pushed the latest documentation
</commit_message>
<xml_diff>
--- a/Projektarbeit Fahrplananwendung.docx
+++ b/Projektarbeit Fahrplananwendung.docx
@@ -1,6 +1,6 @@
 
 <file path=word/document.xml><?xml version="1.0" encoding="utf-8"?>
-<w:document xmlns:wpc="http://schemas.microsoft.com/office/word/2010/wordprocessingCanvas" xmlns:cx="http://schemas.microsoft.com/office/drawing/2014/chartex" xmlns:cx1="http://schemas.microsoft.com/office/drawing/2015/9/8/chartex" xmlns:cx2="http://schemas.microsoft.com/office/drawing/2015/10/21/chartex" xmlns:cx3="http://schemas.microsoft.com/office/drawing/2016/5/9/chartex" xmlns:cx4="http://schemas.microsoft.com/office/drawing/2016/5/10/chartex" xmlns:cx5="http://schemas.microsoft.com/office/drawing/2016/5/11/chartex" xmlns:cx6="http://schemas.microsoft.com/office/drawing/2016/5/12/chartex" xmlns:cx7="http://schemas.microsoft.com/office/drawing/2016/5/13/chartex" xmlns:cx8="http://schemas.microsoft.com/office/drawing/2016/5/14/chartex" xmlns:mc="http://schemas.openxmlformats.org/markup-compatibility/2006" xmlns:aink="http://schemas.microsoft.com/office/drawing/2016/ink" xmlns:am3d="http://schemas.microsoft.com/office/drawing/2017/model3d" xmlns:o="urn:schemas-microsoft-com:office:office" xmlns:r="http://schemas.openxmlformats.org/officeDocument/2006/relationships" xmlns:m="http://schemas.openxmlformats.org/officeDocument/2006/math" xmlns:v="urn:schemas-microsoft-com:vml" xmlns:wp14="http://schemas.microsoft.com/office/word/2010/wordprocessingDrawing" xmlns:wp="http://schemas.openxmlformats.org/drawingml/2006/wordprocessingDrawing" xmlns:w10="urn:schemas-microsoft-com:office:word" xmlns:w="http://schemas.openxmlformats.org/wordprocessingml/2006/main" xmlns:w14="http://schemas.microsoft.com/office/word/2010/wordml" xmlns:w15="http://schemas.microsoft.com/office/word/2012/wordml" xmlns:w16cid="http://schemas.microsoft.com/office/word/2016/wordml/cid" xmlns:w16se="http://schemas.microsoft.com/office/word/2015/wordml/symex" xmlns:wpg="http://schemas.microsoft.com/office/word/2010/wordprocessingGroup" xmlns:wpi="http://schemas.microsoft.com/office/word/2010/wordprocessingInk" xmlns:wne="http://schemas.microsoft.com/office/word/2006/wordml" xmlns:wps="http://schemas.microsoft.com/office/word/2010/wordprocessingShape" mc:Ignorable="w14 w15 w16se w16cid wp14">
+<w:document xmlns:wpc="http://schemas.microsoft.com/office/word/2010/wordprocessingCanvas" xmlns:mc="http://schemas.openxmlformats.org/markup-compatibility/2006" xmlns:o="urn:schemas-microsoft-com:office:office" xmlns:r="http://schemas.openxmlformats.org/officeDocument/2006/relationships" xmlns:m="http://schemas.openxmlformats.org/officeDocument/2006/math" xmlns:v="urn:schemas-microsoft-com:vml" xmlns:wp14="http://schemas.microsoft.com/office/word/2010/wordprocessingDrawing" xmlns:wp="http://schemas.openxmlformats.org/drawingml/2006/wordprocessingDrawing" xmlns:w10="urn:schemas-microsoft-com:office:word" xmlns:w="http://schemas.openxmlformats.org/wordprocessingml/2006/main" xmlns:w14="http://schemas.microsoft.com/office/word/2010/wordml" xmlns:wpg="http://schemas.microsoft.com/office/word/2010/wordprocessingGroup" xmlns:wpi="http://schemas.microsoft.com/office/word/2010/wordprocessingInk" xmlns:wne="http://schemas.microsoft.com/office/word/2006/wordml" xmlns:wps="http://schemas.microsoft.com/office/word/2010/wordprocessingShape" mc:Ignorable="w14 wp14">
   <w:body>
     <w:p>
       <w:pPr>
@@ -423,6 +423,7 @@
       <w:r>
         <w:rPr>
           <w:noProof/>
+          <w:lang w:eastAsia="de-CH"/>
         </w:rPr>
         <w:drawing>
           <wp:inline distT="0" distB="0" distL="0" distR="0">
@@ -442,7 +443,7 @@
                     </pic:cNvPicPr>
                   </pic:nvPicPr>
                   <pic:blipFill>
-                    <a:blip r:embed="rId5">
+                    <a:blip r:embed="rId6">
                       <a:extLst>
                         <a:ext uri="{28A0092B-C50C-407E-A947-70E740481C1C}">
                           <a14:useLocalDpi xmlns:a14="http://schemas.microsoft.com/office/drawing/2010/main" val="0"/>
@@ -481,6 +482,7 @@
       <w:r>
         <w:rPr>
           <w:noProof/>
+          <w:lang w:eastAsia="de-CH"/>
         </w:rPr>
         <w:drawing>
           <wp:inline distT="0" distB="0" distL="0" distR="0">
@@ -500,7 +502,7 @@
                     </pic:cNvPicPr>
                   </pic:nvPicPr>
                   <pic:blipFill>
-                    <a:blip r:embed="rId6">
+                    <a:blip r:embed="rId7">
                       <a:extLst>
                         <a:ext uri="{28A0092B-C50C-407E-A947-70E740481C1C}">
                           <a14:useLocalDpi xmlns:a14="http://schemas.microsoft.com/office/drawing/2010/main" val="0"/>
@@ -545,6 +547,7 @@
       <w:r>
         <w:rPr>
           <w:noProof/>
+          <w:lang w:eastAsia="de-CH"/>
         </w:rPr>
         <w:drawing>
           <wp:inline distT="0" distB="0" distL="0" distR="0" wp14:anchorId="34A7F1EC" wp14:editId="29F8BD62">
@@ -564,7 +567,7 @@
                     </pic:cNvPicPr>
                   </pic:nvPicPr>
                   <pic:blipFill>
-                    <a:blip r:embed="rId7">
+                    <a:blip r:embed="rId8">
                       <a:extLst>
                         <a:ext uri="{28A0092B-C50C-407E-A947-70E740481C1C}">
                           <a14:useLocalDpi xmlns:a14="http://schemas.microsoft.com/office/drawing/2010/main" val="0"/>
@@ -615,10 +618,10 @@
         <w:tblLook w:val="04A0" w:firstRow="1" w:lastRow="0" w:firstColumn="1" w:lastColumn="0" w:noHBand="0" w:noVBand="1"/>
       </w:tblPr>
       <w:tblGrid>
-        <w:gridCol w:w="703"/>
-        <w:gridCol w:w="6423"/>
+        <w:gridCol w:w="704"/>
+        <w:gridCol w:w="6644"/>
         <w:gridCol w:w="953"/>
-        <w:gridCol w:w="983"/>
+        <w:gridCol w:w="987"/>
       </w:tblGrid>
       <w:tr>
         <w:tc>
@@ -805,13 +808,7 @@
           </w:tcPr>
           <w:p>
             <w:r>
-              <w:t>Als ÖV-Benutzer möchte ich, dass schon während meiner Eingabe erste Such</w:t>
-            </w:r>
-            <w:r>
-              <w:t>r</w:t>
-            </w:r>
-            <w:r>
-              <w:t>esultate erscheinen, damit ich effizienter nach Stationen suchen kann.</w:t>
+              <w:t>Als ÖV-Benutzer möchte ich, dass schon während meiner Eingabe erste Suchresultate erscheinen, damit ich effizienter nach Stationen suchen kann.</w:t>
             </w:r>
           </w:p>
         </w:tc>
@@ -855,10 +852,7 @@
           </w:tcPr>
           <w:p>
             <w:r>
-              <w:t>Al</w:t>
-            </w:r>
-            <w:r>
-              <w:t>s ÖV-Benutzer möchte ich nicht nur aktuelle Verbindungen suchen können, sondern auch solche zu einem beliebigen anderen Zeitpunkt, damit ich zukünftige Reisen planen kann.</w:t>
+              <w:t>Als ÖV-Benutzer möchte ich nicht nur aktuelle Verbindungen suchen können, sondern auch solche zu einem beliebigen anderen Zeitpunkt, damit ich zukünftige Reisen planen kann.</w:t>
             </w:r>
           </w:p>
         </w:tc>
@@ -1066,7 +1060,7 @@
       </w:tblPr>
       <w:tblGrid>
         <w:gridCol w:w="3020"/>
-        <w:gridCol w:w="3021"/>
+        <w:gridCol w:w="6019"/>
       </w:tblGrid>
       <w:tr>
         <w:tc>
@@ -1081,7 +1075,7 @@
         </w:tc>
         <w:tc>
           <w:tcPr>
-            <w:tcW w:w="3021" w:type="dxa"/>
+            <w:tcW w:w="6019" w:type="dxa"/>
           </w:tcPr>
           <w:p>
             <w:r>
@@ -1120,29 +1114,43 @@
               <w:t>»</w:t>
             </w:r>
             <w:r>
-              <w:t xml:space="preserve"> und in der Endstation «Luzern, Bahnhof» </w:t>
-            </w:r>
-            <w:r>
-              <w:t xml:space="preserve">ein und </w:t>
-            </w:r>
-            <w:r>
-              <w:t>drückt auf den</w:t>
-            </w:r>
-            <w:r>
-              <w:t xml:space="preserve"> Suchen</w:t>
-            </w:r>
-            <w:r>
-              <w:t>-Button.</w:t>
-            </w:r>
-          </w:p>
-        </w:tc>
-        <w:tc>
-          <w:tcPr>
-            <w:tcW w:w="3021" w:type="dxa"/>
+              <w:t xml:space="preserve"> und in der Endstation «Luzern, Bahnhof» ein und drückt auf den Suchen-Button.</w:t>
+            </w:r>
+          </w:p>
+        </w:tc>
+        <w:tc>
+          <w:tcPr>
+            <w:tcW w:w="6019" w:type="dxa"/>
           </w:tcPr>
           <w:p>
             <w:r>
               <w:t>Die Verbindungen werden nach ganz kurzem Warten angezeigt</w:t>
+            </w:r>
+            <w:r>
+              <w:t>.</w:t>
+            </w:r>
+          </w:p>
+          <w:p>
+            <w:r>
+              <w:t xml:space="preserve">Die Abfahrtstafel zeigt die </w:t>
+            </w:r>
+            <w:r>
+              <w:t xml:space="preserve">Einträge </w:t>
+            </w:r>
+            <w:r>
+              <w:t xml:space="preserve">von der angegebenen </w:t>
+            </w:r>
+            <w:r>
+              <w:t>Startstation</w:t>
+            </w:r>
+            <w:r>
+              <w:t xml:space="preserve"> an.</w:t>
+            </w:r>
+          </w:p>
+          <w:p/>
+          <w:p>
+            <w:r>
+              <w:t>Bei Verbindungen, welche über Mitternacht hinausgehen, ist die Konsistenz zwischen Abfahrtstafel und der Verbindungsliste nicht mehr gegeben.</w:t>
             </w:r>
           </w:p>
         </w:tc>
@@ -1165,11 +1173,14 @@
         </w:tc>
         <w:tc>
           <w:tcPr>
-            <w:tcW w:w="3021" w:type="dxa"/>
+            <w:tcW w:w="6019" w:type="dxa"/>
           </w:tcPr>
           <w:p>
             <w:r>
               <w:t>Es werden keine Verbindungen in der Liste angezeigt</w:t>
+            </w:r>
+            <w:r>
+              <w:t>.</w:t>
             </w:r>
           </w:p>
         </w:tc>
@@ -1187,11 +1198,20 @@
         </w:tc>
         <w:tc>
           <w:tcPr>
-            <w:tcW w:w="3021" w:type="dxa"/>
-          </w:tcPr>
-          <w:p>
-            <w:r>
-              <w:t>Es wird eine Beabsichtigte Fehlermeldung angezeigt</w:t>
+            <w:tcW w:w="6019" w:type="dxa"/>
+          </w:tcPr>
+          <w:p>
+            <w:r>
+              <w:t>Es wird eine b</w:t>
+            </w:r>
+            <w:r>
+              <w:t>eabsichtigte Fehlermeldung angezeigt</w:t>
+            </w:r>
+            <w:r>
+              <w:t>.</w:t>
+            </w:r>
+            <w:r>
+              <w:t xml:space="preserve"> Allerdings stürzt das Programm danach nicht geplant ab.</w:t>
             </w:r>
           </w:p>
         </w:tc>
@@ -1209,26 +1229,121 @@
         </w:tc>
         <w:tc>
           <w:tcPr>
-            <w:tcW w:w="3021" w:type="dxa"/>
-          </w:tcPr>
-          <w:p>
-            <w:r>
-              <w:t xml:space="preserve">Es wird eine </w:t>
-            </w:r>
-            <w:proofErr w:type="spellStart"/>
-            <w:r>
-              <w:t>Exception</w:t>
-            </w:r>
-            <w:proofErr w:type="spellEnd"/>
+            <w:tcW w:w="6019" w:type="dxa"/>
+          </w:tcPr>
+          <w:p>
+            <w:r>
+              <w:t>Es wird eine beabsichtigte Fehlermeldung angezeigt</w:t>
+            </w:r>
+            <w:r>
+              <w:t>.</w:t>
+            </w:r>
             <w:r>
               <w:t xml:space="preserve"> </w:t>
+            </w:r>
+            <w:r>
+              <w:t>Allerdings stürzt das Programm danach nicht geplant ab.</w:t>
             </w:r>
             <w:bookmarkStart w:id="2" w:name="_GoBack"/>
             <w:bookmarkEnd w:id="2"/>
-            <w:r>
-              <w:t>ausgelöst</w:t>
-            </w:r>
-          </w:p>
+          </w:p>
+        </w:tc>
+      </w:tr>
+      <w:tr>
+        <w:tc>
+          <w:tcPr>
+            <w:tcW w:w="3020" w:type="dxa"/>
+          </w:tcPr>
+          <w:p>
+            <w:r>
+              <w:t xml:space="preserve">Der Benutzer gibt nichts in der Startstation und Endstation </w:t>
+            </w:r>
+          </w:p>
+          <w:p>
+            <w:r>
+              <w:t>ein</w:t>
+            </w:r>
+          </w:p>
+        </w:tc>
+        <w:tc>
+          <w:tcPr>
+            <w:tcW w:w="6019" w:type="dxa"/>
+          </w:tcPr>
+          <w:p>
+            <w:r>
+              <w:t>Es werden keine Verbindungen in der Liste angezeigt</w:t>
+            </w:r>
+            <w:r>
+              <w:t>.</w:t>
+            </w:r>
+          </w:p>
+        </w:tc>
+      </w:tr>
+      <w:tr>
+        <w:tc>
+          <w:tcPr>
+            <w:tcW w:w="3020" w:type="dxa"/>
+          </w:tcPr>
+          <w:p>
+            <w:r>
+              <w:t xml:space="preserve">Der Benutzer klickt auf eine Zeile In der </w:t>
+            </w:r>
+            <w:r>
+              <w:t>Verbindungsliste</w:t>
+            </w:r>
+          </w:p>
+        </w:tc>
+        <w:tc>
+          <w:tcPr>
+            <w:tcW w:w="6019" w:type="dxa"/>
+          </w:tcPr>
+          <w:p>
+            <w:r>
+              <w:t xml:space="preserve">Die Abfahrtstafel zeigt die Einträge </w:t>
+            </w:r>
+            <w:r>
+              <w:t>der Station, welche sich in der selektierten Zeile befindet.</w:t>
+            </w:r>
+          </w:p>
+          <w:p/>
+          <w:p>
+            <w:r>
+              <w:t>Bei Verbindungen, welche über Mitternacht hinausgehen, ist die Konsistenz zwischen Abfahrtstafel und der Verbindungsliste nicht mehr gegeben.</w:t>
+            </w:r>
+          </w:p>
+          <w:p/>
+        </w:tc>
+      </w:tr>
+      <w:tr>
+        <w:tc>
+          <w:tcPr>
+            <w:tcW w:w="3020" w:type="dxa"/>
+          </w:tcPr>
+          <w:p>
+            <w:r>
+              <w:t xml:space="preserve">Der Benutzer drückt auf den Austauschen-Button, während sich in der </w:t>
+            </w:r>
+            <w:r>
+              <w:t>Startstation und Endstation</w:t>
+            </w:r>
+            <w:r>
+              <w:t xml:space="preserve"> </w:t>
+            </w:r>
+            <w:proofErr w:type="spellStart"/>
+            <w:r>
+              <w:t>einträge</w:t>
+            </w:r>
+            <w:proofErr w:type="spellEnd"/>
+            <w:r>
+              <w:t xml:space="preserve"> befinden</w:t>
+            </w:r>
+          </w:p>
+        </w:tc>
+        <w:tc>
+          <w:tcPr>
+            <w:tcW w:w="6019" w:type="dxa"/>
+          </w:tcPr>
+          <w:p/>
         </w:tc>
       </w:tr>
     </w:tbl>
@@ -1249,7 +1364,7 @@
 </file>
 
 <file path=word/styles.xml><?xml version="1.0" encoding="utf-8"?>
-<w:styles xmlns:mc="http://schemas.openxmlformats.org/markup-compatibility/2006" xmlns:r="http://schemas.openxmlformats.org/officeDocument/2006/relationships" xmlns:w="http://schemas.openxmlformats.org/wordprocessingml/2006/main" xmlns:w14="http://schemas.microsoft.com/office/word/2010/wordml" xmlns:w15="http://schemas.microsoft.com/office/word/2012/wordml" xmlns:w16cid="http://schemas.microsoft.com/office/word/2016/wordml/cid" xmlns:w16se="http://schemas.microsoft.com/office/word/2015/wordml/symex" mc:Ignorable="w14 w15 w16se w16cid">
+<w:styles xmlns:mc="http://schemas.openxmlformats.org/markup-compatibility/2006" xmlns:r="http://schemas.openxmlformats.org/officeDocument/2006/relationships" xmlns:w="http://schemas.openxmlformats.org/wordprocessingml/2006/main" xmlns:w14="http://schemas.microsoft.com/office/word/2010/wordml" mc:Ignorable="w14">
   <w:docDefaults>
     <w:rPrDefault>
       <w:rPr>
@@ -1265,382 +1380,144 @@
       </w:pPr>
     </w:pPrDefault>
   </w:docDefaults>
-  <w:latentStyles w:defLockedState="0" w:defUIPriority="99" w:defSemiHidden="0" w:defUnhideWhenUsed="0" w:defQFormat="0" w:count="375">
-    <w:lsdException w:name="Normal" w:uiPriority="0" w:qFormat="1"/>
-    <w:lsdException w:name="heading 1" w:uiPriority="9" w:qFormat="1"/>
-    <w:lsdException w:name="heading 2" w:semiHidden="1" w:uiPriority="9" w:unhideWhenUsed="1" w:qFormat="1"/>
-    <w:lsdException w:name="heading 3" w:semiHidden="1" w:uiPriority="9" w:unhideWhenUsed="1" w:qFormat="1"/>
-    <w:lsdException w:name="heading 4" w:semiHidden="1" w:uiPriority="9" w:unhideWhenUsed="1" w:qFormat="1"/>
-    <w:lsdException w:name="heading 5" w:semiHidden="1" w:uiPriority="9" w:unhideWhenUsed="1" w:qFormat="1"/>
-    <w:lsdException w:name="heading 6" w:semiHidden="1" w:uiPriority="9" w:unhideWhenUsed="1" w:qFormat="1"/>
-    <w:lsdException w:name="heading 7" w:semiHidden="1" w:uiPriority="9" w:unhideWhenUsed="1" w:qFormat="1"/>
-    <w:lsdException w:name="heading 8" w:semiHidden="1" w:uiPriority="9" w:unhideWhenUsed="1" w:qFormat="1"/>
-    <w:lsdException w:name="heading 9" w:semiHidden="1" w:uiPriority="9" w:unhideWhenUsed="1" w:qFormat="1"/>
-    <w:lsdException w:name="index 1" w:semiHidden="1" w:unhideWhenUsed="1"/>
-    <w:lsdException w:name="index 2" w:semiHidden="1" w:unhideWhenUsed="1"/>
-    <w:lsdException w:name="index 3" w:semiHidden="1" w:unhideWhenUsed="1"/>
-    <w:lsdException w:name="index 4" w:semiHidden="1" w:unhideWhenUsed="1"/>
-    <w:lsdException w:name="index 5" w:semiHidden="1" w:unhideWhenUsed="1"/>
-    <w:lsdException w:name="index 6" w:semiHidden="1" w:unhideWhenUsed="1"/>
-    <w:lsdException w:name="index 7" w:semiHidden="1" w:unhideWhenUsed="1"/>
-    <w:lsdException w:name="index 8" w:semiHidden="1" w:unhideWhenUsed="1"/>
-    <w:lsdException w:name="index 9" w:semiHidden="1" w:unhideWhenUsed="1"/>
-    <w:lsdException w:name="toc 1" w:semiHidden="1" w:uiPriority="39" w:unhideWhenUsed="1"/>
-    <w:lsdException w:name="toc 2" w:semiHidden="1" w:uiPriority="39" w:unhideWhenUsed="1"/>
-    <w:lsdException w:name="toc 3" w:semiHidden="1" w:uiPriority="39" w:unhideWhenUsed="1"/>
-    <w:lsdException w:name="toc 4" w:semiHidden="1" w:uiPriority="39" w:unhideWhenUsed="1"/>
-    <w:lsdException w:name="toc 5" w:semiHidden="1" w:uiPriority="39" w:unhideWhenUsed="1"/>
-    <w:lsdException w:name="toc 6" w:semiHidden="1" w:uiPriority="39" w:unhideWhenUsed="1"/>
-    <w:lsdException w:name="toc 7" w:semiHidden="1" w:uiPriority="39" w:unhideWhenUsed="1"/>
-    <w:lsdException w:name="toc 8" w:semiHidden="1" w:uiPriority="39" w:unhideWhenUsed="1"/>
-    <w:lsdException w:name="toc 9" w:semiHidden="1" w:uiPriority="39" w:unhideWhenUsed="1"/>
-    <w:lsdException w:name="Normal Indent" w:semiHidden="1" w:unhideWhenUsed="1"/>
-    <w:lsdException w:name="footnote text" w:semiHidden="1" w:unhideWhenUsed="1"/>
-    <w:lsdException w:name="annotation text" w:semiHidden="1" w:unhideWhenUsed="1"/>
-    <w:lsdException w:name="header" w:semiHidden="1" w:unhideWhenUsed="1"/>
-    <w:lsdException w:name="footer" w:semiHidden="1" w:unhideWhenUsed="1"/>
-    <w:lsdException w:name="index heading" w:semiHidden="1" w:unhideWhenUsed="1"/>
-    <w:lsdException w:name="caption" w:semiHidden="1" w:uiPriority="35" w:unhideWhenUsed="1" w:qFormat="1"/>
-    <w:lsdException w:name="table of figures" w:semiHidden="1" w:unhideWhenUsed="1"/>
-    <w:lsdException w:name="envelope address" w:semiHidden="1" w:unhideWhenUsed="1"/>
-    <w:lsdException w:name="envelope return" w:semiHidden="1" w:unhideWhenUsed="1"/>
-    <w:lsdException w:name="footnote reference" w:semiHidden="1" w:unhideWhenUsed="1"/>
-    <w:lsdException w:name="annotation reference" w:semiHidden="1" w:unhideWhenUsed="1"/>
-    <w:lsdException w:name="line number" w:semiHidden="1" w:unhideWhenUsed="1"/>
-    <w:lsdException w:name="page number" w:semiHidden="1" w:unhideWhenUsed="1"/>
-    <w:lsdException w:name="endnote reference" w:semiHidden="1" w:unhideWhenUsed="1"/>
-    <w:lsdException w:name="endnote text" w:semiHidden="1" w:unhideWhenUsed="1"/>
-    <w:lsdException w:name="table of authorities" w:semiHidden="1" w:unhideWhenUsed="1"/>
-    <w:lsdException w:name="macro" w:semiHidden="1" w:unhideWhenUsed="1"/>
-    <w:lsdException w:name="toa heading" w:semiHidden="1" w:unhideWhenUsed="1"/>
-    <w:lsdException w:name="List" w:semiHidden="1" w:unhideWhenUsed="1"/>
-    <w:lsdException w:name="List Bullet" w:semiHidden="1" w:unhideWhenUsed="1"/>
-    <w:lsdException w:name="List Number" w:semiHidden="1" w:unhideWhenUsed="1"/>
-    <w:lsdException w:name="List 2" w:semiHidden="1" w:unhideWhenUsed="1"/>
-    <w:lsdException w:name="List 3" w:semiHidden="1" w:unhideWhenUsed="1"/>
-    <w:lsdException w:name="List 4" w:semiHidden="1" w:unhideWhenUsed="1"/>
-    <w:lsdException w:name="List 5" w:semiHidden="1" w:unhideWhenUsed="1"/>
-    <w:lsdException w:name="List Bullet 2" w:semiHidden="1" w:unhideWhenUsed="1"/>
-    <w:lsdException w:name="List Bullet 3" w:semiHidden="1" w:unhideWhenUsed="1"/>
-    <w:lsdException w:name="List Bullet 4" w:semiHidden="1" w:unhideWhenUsed="1"/>
-    <w:lsdException w:name="List Bullet 5" w:semiHidden="1" w:unhideWhenUsed="1"/>
-    <w:lsdException w:name="List Number 2" w:semiHidden="1" w:unhideWhenUsed="1"/>
-    <w:lsdException w:name="List Number 3" w:semiHidden="1" w:unhideWhenUsed="1"/>
-    <w:lsdException w:name="List Number 4" w:semiHidden="1" w:unhideWhenUsed="1"/>
-    <w:lsdException w:name="List Number 5" w:semiHidden="1" w:unhideWhenUsed="1"/>
-    <w:lsdException w:name="Title" w:uiPriority="10" w:qFormat="1"/>
-    <w:lsdException w:name="Closing" w:semiHidden="1" w:unhideWhenUsed="1"/>
-    <w:lsdException w:name="Signature" w:semiHidden="1" w:unhideWhenUsed="1"/>
-    <w:lsdException w:name="Default Paragraph Font" w:semiHidden="1" w:uiPriority="1" w:unhideWhenUsed="1"/>
-    <w:lsdException w:name="Body Text" w:semiHidden="1" w:unhideWhenUsed="1"/>
-    <w:lsdException w:name="Body Text Indent" w:semiHidden="1" w:unhideWhenUsed="1"/>
-    <w:lsdException w:name="List Continue" w:semiHidden="1" w:unhideWhenUsed="1"/>
-    <w:lsdException w:name="List Continue 2" w:semiHidden="1" w:unhideWhenUsed="1"/>
-    <w:lsdException w:name="List Continue 3" w:semiHidden="1" w:unhideWhenUsed="1"/>
-    <w:lsdException w:name="List Continue 4" w:semiHidden="1" w:unhideWhenUsed="1"/>
-    <w:lsdException w:name="List Continue 5" w:semiHidden="1" w:unhideWhenUsed="1"/>
-    <w:lsdException w:name="Message Header" w:semiHidden="1" w:unhideWhenUsed="1"/>
-    <w:lsdException w:name="Subtitle" w:uiPriority="11" w:qFormat="1"/>
-    <w:lsdException w:name="Salutation" w:semiHidden="1" w:unhideWhenUsed="1"/>
-    <w:lsdException w:name="Date" w:semiHidden="1" w:unhideWhenUsed="1"/>
-    <w:lsdException w:name="Body Text First Indent" w:semiHidden="1" w:unhideWhenUsed="1"/>
-    <w:lsdException w:name="Body Text First Indent 2" w:semiHidden="1" w:unhideWhenUsed="1"/>
-    <w:lsdException w:name="Note Heading" w:semiHidden="1" w:unhideWhenUsed="1"/>
-    <w:lsdException w:name="Body Text 2" w:semiHidden="1" w:unhideWhenUsed="1"/>
-    <w:lsdException w:name="Body Text 3" w:semiHidden="1" w:unhideWhenUsed="1"/>
-    <w:lsdException w:name="Body Text Indent 2" w:semiHidden="1" w:unhideWhenUsed="1"/>
-    <w:lsdException w:name="Body Text Indent 3" w:semiHidden="1" w:unhideWhenUsed="1"/>
-    <w:lsdException w:name="Block Text" w:semiHidden="1" w:unhideWhenUsed="1"/>
-    <w:lsdException w:name="Hyperlink" w:semiHidden="1" w:unhideWhenUsed="1"/>
-    <w:lsdException w:name="FollowedHyperlink" w:semiHidden="1" w:unhideWhenUsed="1"/>
-    <w:lsdException w:name="Strong" w:uiPriority="22" w:qFormat="1"/>
-    <w:lsdException w:name="Emphasis" w:uiPriority="20" w:qFormat="1"/>
-    <w:lsdException w:name="Document Map" w:semiHidden="1" w:unhideWhenUsed="1"/>
-    <w:lsdException w:name="Plain Text" w:semiHidden="1" w:unhideWhenUsed="1"/>
-    <w:lsdException w:name="E-mail Signature" w:semiHidden="1" w:unhideWhenUsed="1"/>
-    <w:lsdException w:name="HTML Top of Form" w:semiHidden="1" w:unhideWhenUsed="1"/>
-    <w:lsdException w:name="HTML Bottom of Form" w:semiHidden="1" w:unhideWhenUsed="1"/>
-    <w:lsdException w:name="Normal (Web)" w:semiHidden="1" w:unhideWhenUsed="1"/>
-    <w:lsdException w:name="HTML Acronym" w:semiHidden="1" w:unhideWhenUsed="1"/>
-    <w:lsdException w:name="HTML Address" w:semiHidden="1" w:unhideWhenUsed="1"/>
-    <w:lsdException w:name="HTML Cite" w:semiHidden="1" w:unhideWhenUsed="1"/>
-    <w:lsdException w:name="HTML Code" w:semiHidden="1" w:unhideWhenUsed="1"/>
-    <w:lsdException w:name="HTML Definition" w:semiHidden="1" w:unhideWhenUsed="1"/>
-    <w:lsdException w:name="HTML Keyboard" w:semiHidden="1" w:unhideWhenUsed="1"/>
-    <w:lsdException w:name="HTML Preformatted" w:semiHidden="1" w:unhideWhenUsed="1"/>
-    <w:lsdException w:name="HTML Sample" w:semiHidden="1" w:unhideWhenUsed="1"/>
-    <w:lsdException w:name="HTML Typewriter" w:semiHidden="1" w:unhideWhenUsed="1"/>
-    <w:lsdException w:name="HTML Variable" w:semiHidden="1" w:unhideWhenUsed="1"/>
-    <w:lsdException w:name="Normal Table" w:semiHidden="1" w:unhideWhenUsed="1"/>
-    <w:lsdException w:name="annotation subject" w:semiHidden="1" w:unhideWhenUsed="1"/>
-    <w:lsdException w:name="No List" w:semiHidden="1" w:unhideWhenUsed="1"/>
-    <w:lsdException w:name="Outline List 1" w:semiHidden="1" w:unhideWhenUsed="1"/>
-    <w:lsdException w:name="Outline List 2" w:semiHidden="1" w:unhideWhenUsed="1"/>
-    <w:lsdException w:name="Outline List 3" w:semiHidden="1" w:unhideWhenUsed="1"/>
-    <w:lsdException w:name="Table Simple 1" w:semiHidden="1" w:unhideWhenUsed="1"/>
-    <w:lsdException w:name="Table Simple 2" w:semiHidden="1" w:unhideWhenUsed="1"/>
-    <w:lsdException w:name="Table Simple 3" w:semiHidden="1" w:unhideWhenUsed="1"/>
-    <w:lsdException w:name="Table Classic 1" w:semiHidden="1" w:unhideWhenUsed="1"/>
-    <w:lsdException w:name="Table Classic 2" w:semiHidden="1" w:unhideWhenUsed="1"/>
-    <w:lsdException w:name="Table Classic 3" w:semiHidden="1" w:unhideWhenUsed="1"/>
-    <w:lsdException w:name="Table Classic 4" w:semiHidden="1" w:unhideWhenUsed="1"/>
-    <w:lsdException w:name="Table Colorful 1" w:semiHidden="1" w:unhideWhenUsed="1"/>
-    <w:lsdException w:name="Table Colorful 2" w:semiHidden="1" w:unhideWhenUsed="1"/>
-    <w:lsdException w:name="Table Colorful 3" w:semiHidden="1" w:unhideWhenUsed="1"/>
-    <w:lsdException w:name="Table Columns 1" w:semiHidden="1" w:unhideWhenUsed="1"/>
-    <w:lsdException w:name="Table Columns 2" w:semiHidden="1" w:unhideWhenUsed="1"/>
-    <w:lsdException w:name="Table Columns 3" w:semiHidden="1" w:unhideWhenUsed="1"/>
-    <w:lsdException w:name="Table Columns 4" w:semiHidden="1" w:unhideWhenUsed="1"/>
-    <w:lsdException w:name="Table Columns 5" w:semiHidden="1" w:unhideWhenUsed="1"/>
-    <w:lsdException w:name="Table Grid 1" w:semiHidden="1" w:unhideWhenUsed="1"/>
-    <w:lsdException w:name="Table Grid 2" w:semiHidden="1" w:unhideWhenUsed="1"/>
-    <w:lsdException w:name="Table Grid 3" w:semiHidden="1" w:unhideWhenUsed="1"/>
-    <w:lsdException w:name="Table Grid 4" w:semiHidden="1" w:unhideWhenUsed="1"/>
-    <w:lsdException w:name="Table Grid 5" w:semiHidden="1" w:unhideWhenUsed="1"/>
-    <w:lsdException w:name="Table Grid 6" w:semiHidden="1" w:unhideWhenUsed="1"/>
-    <w:lsdException w:name="Table Grid 7" w:semiHidden="1" w:unhideWhenUsed="1"/>
-    <w:lsdException w:name="Table Grid 8" w:semiHidden="1" w:unhideWhenUsed="1"/>
-    <w:lsdException w:name="Table List 1" w:semiHidden="1" w:unhideWhenUsed="1"/>
-    <w:lsdException w:name="Table List 2" w:semiHidden="1" w:unhideWhenUsed="1"/>
-    <w:lsdException w:name="Table List 3" w:semiHidden="1" w:unhideWhenUsed="1"/>
-    <w:lsdException w:name="Table List 4" w:semiHidden="1" w:unhideWhenUsed="1"/>
-    <w:lsdException w:name="Table List 5" w:semiHidden="1" w:unhideWhenUsed="1"/>
-    <w:lsdException w:name="Table List 6" w:semiHidden="1" w:unhideWhenUsed="1"/>
-    <w:lsdException w:name="Table List 7" w:semiHidden="1" w:unhideWhenUsed="1"/>
-    <w:lsdException w:name="Table List 8" w:semiHidden="1" w:unhideWhenUsed="1"/>
-    <w:lsdException w:name="Table 3D effects 1" w:semiHidden="1" w:unhideWhenUsed="1"/>
-    <w:lsdException w:name="Table 3D effects 2" w:semiHidden="1" w:unhideWhenUsed="1"/>
-    <w:lsdException w:name="Table 3D effects 3" w:semiHidden="1" w:unhideWhenUsed="1"/>
-    <w:lsdException w:name="Table Contemporary" w:semiHidden="1" w:unhideWhenUsed="1"/>
-    <w:lsdException w:name="Table Elegant" w:semiHidden="1" w:unhideWhenUsed="1"/>
-    <w:lsdException w:name="Table Professional" w:semiHidden="1" w:unhideWhenUsed="1"/>
-    <w:lsdException w:name="Table Subtle 1" w:semiHidden="1" w:unhideWhenUsed="1"/>
-    <w:lsdException w:name="Table Subtle 2" w:semiHidden="1" w:unhideWhenUsed="1"/>
-    <w:lsdException w:name="Table Web 1" w:semiHidden="1" w:unhideWhenUsed="1"/>
-    <w:lsdException w:name="Table Web 2" w:semiHidden="1" w:unhideWhenUsed="1"/>
-    <w:lsdException w:name="Table Web 3" w:semiHidden="1" w:unhideWhenUsed="1"/>
-    <w:lsdException w:name="Balloon Text" w:semiHidden="1" w:unhideWhenUsed="1"/>
-    <w:lsdException w:name="Table Grid" w:uiPriority="39"/>
-    <w:lsdException w:name="Table Theme" w:semiHidden="1" w:unhideWhenUsed="1"/>
-    <w:lsdException w:name="Placeholder Text" w:semiHidden="1"/>
-    <w:lsdException w:name="No Spacing" w:uiPriority="1" w:qFormat="1"/>
-    <w:lsdException w:name="Light Shading" w:uiPriority="60"/>
-    <w:lsdException w:name="Light List" w:uiPriority="61"/>
-    <w:lsdException w:name="Light Grid" w:uiPriority="62"/>
-    <w:lsdException w:name="Medium Shading 1" w:uiPriority="63"/>
-    <w:lsdException w:name="Medium Shading 2" w:uiPriority="64"/>
-    <w:lsdException w:name="Medium List 1" w:uiPriority="65"/>
-    <w:lsdException w:name="Medium List 2" w:uiPriority="66"/>
-    <w:lsdException w:name="Medium Grid 1" w:uiPriority="67"/>
-    <w:lsdException w:name="Medium Grid 2" w:uiPriority="68"/>
-    <w:lsdException w:name="Medium Grid 3" w:uiPriority="69"/>
-    <w:lsdException w:name="Dark List" w:uiPriority="70"/>
-    <w:lsdException w:name="Colorful Shading" w:uiPriority="71"/>
-    <w:lsdException w:name="Colorful List" w:uiPriority="72"/>
-    <w:lsdException w:name="Colorful Grid" w:uiPriority="73"/>
-    <w:lsdException w:name="Light Shading Accent 1" w:uiPriority="60"/>
-    <w:lsdException w:name="Light List Accent 1" w:uiPriority="61"/>
-    <w:lsdException w:name="Light Grid Accent 1" w:uiPriority="62"/>
-    <w:lsdException w:name="Medium Shading 1 Accent 1" w:uiPriority="63"/>
-    <w:lsdException w:name="Medium Shading 2 Accent 1" w:uiPriority="64"/>
-    <w:lsdException w:name="Medium List 1 Accent 1" w:uiPriority="65"/>
-    <w:lsdException w:name="Revision" w:semiHidden="1"/>
-    <w:lsdException w:name="List Paragraph" w:uiPriority="34" w:qFormat="1"/>
-    <w:lsdException w:name="Quote" w:uiPriority="29" w:qFormat="1"/>
-    <w:lsdException w:name="Intense Quote" w:uiPriority="30" w:qFormat="1"/>
-    <w:lsdException w:name="Medium List 2 Accent 1" w:uiPriority="66"/>
-    <w:lsdException w:name="Medium Grid 1 Accent 1" w:uiPriority="67"/>
-    <w:lsdException w:name="Medium Grid 2 Accent 1" w:uiPriority="68"/>
-    <w:lsdException w:name="Medium Grid 3 Accent 1" w:uiPriority="69"/>
-    <w:lsdException w:name="Dark List Accent 1" w:uiPriority="70"/>
-    <w:lsdException w:name="Colorful Shading Accent 1" w:uiPriority="71"/>
-    <w:lsdException w:name="Colorful List Accent 1" w:uiPriority="72"/>
-    <w:lsdException w:name="Colorful Grid Accent 1" w:uiPriority="73"/>
-    <w:lsdException w:name="Light Shading Accent 2" w:uiPriority="60"/>
-    <w:lsdException w:name="Light List Accent 2" w:uiPriority="61"/>
-    <w:lsdException w:name="Light Grid Accent 2" w:uiPriority="62"/>
-    <w:lsdException w:name="Medium Shading 1 Accent 2" w:uiPriority="63"/>
-    <w:lsdException w:name="Medium Shading 2 Accent 2" w:uiPriority="64"/>
-    <w:lsdException w:name="Medium List 1 Accent 2" w:uiPriority="65"/>
-    <w:lsdException w:name="Medium List 2 Accent 2" w:uiPriority="66"/>
-    <w:lsdException w:name="Medium Grid 1 Accent 2" w:uiPriority="67"/>
-    <w:lsdException w:name="Medium Grid 2 Accent 2" w:uiPriority="68"/>
-    <w:lsdException w:name="Medium Grid 3 Accent 2" w:uiPriority="69"/>
-    <w:lsdException w:name="Dark List Accent 2" w:uiPriority="70"/>
-    <w:lsdException w:name="Colorful Shading Accent 2" w:uiPriority="71"/>
-    <w:lsdException w:name="Colorful List Accent 2" w:uiPriority="72"/>
-    <w:lsdException w:name="Colorful Grid Accent 2" w:uiPriority="73"/>
-    <w:lsdException w:name="Light Shading Accent 3" w:uiPriority="60"/>
-    <w:lsdException w:name="Light List Accent 3" w:uiPriority="61"/>
-    <w:lsdException w:name="Light Grid Accent 3" w:uiPriority="62"/>
-    <w:lsdException w:name="Medium Shading 1 Accent 3" w:uiPriority="63"/>
-    <w:lsdException w:name="Medium Shading 2 Accent 3" w:uiPriority="64"/>
-    <w:lsdException w:name="Medium List 1 Accent 3" w:uiPriority="65"/>
-    <w:lsdException w:name="Medium List 2 Accent 3" w:uiPriority="66"/>
-    <w:lsdException w:name="Medium Grid 1 Accent 3" w:uiPriority="67"/>
-    <w:lsdException w:name="Medium Grid 2 Accent 3" w:uiPriority="68"/>
-    <w:lsdException w:name="Medium Grid 3 Accent 3" w:uiPriority="69"/>
-    <w:lsdException w:name="Dark List Accent 3" w:uiPriority="70"/>
-    <w:lsdException w:name="Colorful Shading Accent 3" w:uiPriority="71"/>
-    <w:lsdException w:name="Colorful List Accent 3" w:uiPriority="72"/>
-    <w:lsdException w:name="Colorful Grid Accent 3" w:uiPriority="73"/>
-    <w:lsdException w:name="Light Shading Accent 4" w:uiPriority="60"/>
-    <w:lsdException w:name="Light List Accent 4" w:uiPriority="61"/>
-    <w:lsdException w:name="Light Grid Accent 4" w:uiPriority="62"/>
-    <w:lsdException w:name="Medium Shading 1 Accent 4" w:uiPriority="63"/>
-    <w:lsdException w:name="Medium Shading 2 Accent 4" w:uiPriority="64"/>
-    <w:lsdException w:name="Medium List 1 Accent 4" w:uiPriority="65"/>
-    <w:lsdException w:name="Medium List 2 Accent 4" w:uiPriority="66"/>
-    <w:lsdException w:name="Medium Grid 1 Accent 4" w:uiPriority="67"/>
-    <w:lsdException w:name="Medium Grid 2 Accent 4" w:uiPriority="68"/>
-    <w:lsdException w:name="Medium Grid 3 Accent 4" w:uiPriority="69"/>
-    <w:lsdException w:name="Dark List Accent 4" w:uiPriority="70"/>
-    <w:lsdException w:name="Colorful Shading Accent 4" w:uiPriority="71"/>
-    <w:lsdException w:name="Colorful List Accent 4" w:uiPriority="72"/>
-    <w:lsdException w:name="Colorful Grid Accent 4" w:uiPriority="73"/>
-    <w:lsdException w:name="Light Shading Accent 5" w:uiPriority="60"/>
-    <w:lsdException w:name="Light List Accent 5" w:uiPriority="61"/>
-    <w:lsdException w:name="Light Grid Accent 5" w:uiPriority="62"/>
-    <w:lsdException w:name="Medium Shading 1 Accent 5" w:uiPriority="63"/>
-    <w:lsdException w:name="Medium Shading 2 Accent 5" w:uiPriority="64"/>
-    <w:lsdException w:name="Medium List 1 Accent 5" w:uiPriority="65"/>
-    <w:lsdException w:name="Medium List 2 Accent 5" w:uiPriority="66"/>
-    <w:lsdException w:name="Medium Grid 1 Accent 5" w:uiPriority="67"/>
-    <w:lsdException w:name="Medium Grid 2 Accent 5" w:uiPriority="68"/>
-    <w:lsdException w:name="Medium Grid 3 Accent 5" w:uiPriority="69"/>
-    <w:lsdException w:name="Dark List Accent 5" w:uiPriority="70"/>
-    <w:lsdException w:name="Colorful Shading Accent 5" w:uiPriority="71"/>
-    <w:lsdException w:name="Colorful List Accent 5" w:uiPriority="72"/>
-    <w:lsdException w:name="Colorful Grid Accent 5" w:uiPriority="73"/>
-    <w:lsdException w:name="Light Shading Accent 6" w:uiPriority="60"/>
-    <w:lsdException w:name="Light List Accent 6" w:uiPriority="61"/>
-    <w:lsdException w:name="Light Grid Accent 6" w:uiPriority="62"/>
-    <w:lsdException w:name="Medium Shading 1 Accent 6" w:uiPriority="63"/>
-    <w:lsdException w:name="Medium Shading 2 Accent 6" w:uiPriority="64"/>
-    <w:lsdException w:name="Medium List 1 Accent 6" w:uiPriority="65"/>
-    <w:lsdException w:name="Medium List 2 Accent 6" w:uiPriority="66"/>
-    <w:lsdException w:name="Medium Grid 1 Accent 6" w:uiPriority="67"/>
-    <w:lsdException w:name="Medium Grid 2 Accent 6" w:uiPriority="68"/>
-    <w:lsdException w:name="Medium Grid 3 Accent 6" w:uiPriority="69"/>
-    <w:lsdException w:name="Dark List Accent 6" w:uiPriority="70"/>
-    <w:lsdException w:name="Colorful Shading Accent 6" w:uiPriority="71"/>
-    <w:lsdException w:name="Colorful List Accent 6" w:uiPriority="72"/>
-    <w:lsdException w:name="Colorful Grid Accent 6" w:uiPriority="73"/>
-    <w:lsdException w:name="Subtle Emphasis" w:uiPriority="19" w:qFormat="1"/>
-    <w:lsdException w:name="Intense Emphasis" w:uiPriority="21" w:qFormat="1"/>
-    <w:lsdException w:name="Subtle Reference" w:uiPriority="31" w:qFormat="1"/>
-    <w:lsdException w:name="Intense Reference" w:uiPriority="32" w:qFormat="1"/>
-    <w:lsdException w:name="Book Title" w:uiPriority="33" w:qFormat="1"/>
-    <w:lsdException w:name="Bibliography" w:semiHidden="1" w:uiPriority="37" w:unhideWhenUsed="1"/>
-    <w:lsdException w:name="TOC Heading" w:semiHidden="1" w:uiPriority="39" w:unhideWhenUsed="1" w:qFormat="1"/>
-    <w:lsdException w:name="Plain Table 1" w:uiPriority="41"/>
-    <w:lsdException w:name="Plain Table 2" w:uiPriority="42"/>
-    <w:lsdException w:name="Plain Table 3" w:uiPriority="43"/>
-    <w:lsdException w:name="Plain Table 4" w:uiPriority="44"/>
-    <w:lsdException w:name="Plain Table 5" w:uiPriority="45"/>
-    <w:lsdException w:name="Grid Table Light" w:uiPriority="40"/>
-    <w:lsdException w:name="Grid Table 1 Light" w:uiPriority="46"/>
-    <w:lsdException w:name="Grid Table 2" w:uiPriority="47"/>
-    <w:lsdException w:name="Grid Table 3" w:uiPriority="48"/>
-    <w:lsdException w:name="Grid Table 4" w:uiPriority="49"/>
-    <w:lsdException w:name="Grid Table 5 Dark" w:uiPriority="50"/>
-    <w:lsdException w:name="Grid Table 6 Colorful" w:uiPriority="51"/>
-    <w:lsdException w:name="Grid Table 7 Colorful" w:uiPriority="52"/>
-    <w:lsdException w:name="Grid Table 1 Light Accent 1" w:uiPriority="46"/>
-    <w:lsdException w:name="Grid Table 2 Accent 1" w:uiPriority="47"/>
-    <w:lsdException w:name="Grid Table 3 Accent 1" w:uiPriority="48"/>
-    <w:lsdException w:name="Grid Table 4 Accent 1" w:uiPriority="49"/>
-    <w:lsdException w:name="Grid Table 5 Dark Accent 1" w:uiPriority="50"/>
-    <w:lsdException w:name="Grid Table 6 Colorful Accent 1" w:uiPriority="51"/>
-    <w:lsdException w:name="Grid Table 7 Colorful Accent 1" w:uiPriority="52"/>
-    <w:lsdException w:name="Grid Table 1 Light Accent 2" w:uiPriority="46"/>
-    <w:lsdException w:name="Grid Table 2 Accent 2" w:uiPriority="47"/>
-    <w:lsdException w:name="Grid Table 3 Accent 2" w:uiPriority="48"/>
-    <w:lsdException w:name="Grid Table 4 Accent 2" w:uiPriority="49"/>
-    <w:lsdException w:name="Grid Table 5 Dark Accent 2" w:uiPriority="50"/>
-    <w:lsdException w:name="Grid Table 6 Colorful Accent 2" w:uiPriority="51"/>
-    <w:lsdException w:name="Grid Table 7 Colorful Accent 2" w:uiPriority="52"/>
-    <w:lsdException w:name="Grid Table 1 Light Accent 3" w:uiPriority="46"/>
-    <w:lsdException w:name="Grid Table 2 Accent 3" w:uiPriority="47"/>
-    <w:lsdException w:name="Grid Table 3 Accent 3" w:uiPriority="48"/>
-    <w:lsdException w:name="Grid Table 4 Accent 3" w:uiPriority="49"/>
-    <w:lsdException w:name="Grid Table 5 Dark Accent 3" w:uiPriority="50"/>
-    <w:lsdException w:name="Grid Table 6 Colorful Accent 3" w:uiPriority="51"/>
-    <w:lsdException w:name="Grid Table 7 Colorful Accent 3" w:uiPriority="52"/>
-    <w:lsdException w:name="Grid Table 1 Light Accent 4" w:uiPriority="46"/>
-    <w:lsdException w:name="Grid Table 2 Accent 4" w:uiPriority="47"/>
-    <w:lsdException w:name="Grid Table 3 Accent 4" w:uiPriority="48"/>
-    <w:lsdException w:name="Grid Table 4 Accent 4" w:uiPriority="49"/>
-    <w:lsdException w:name="Grid Table 5 Dark Accent 4" w:uiPriority="50"/>
-    <w:lsdException w:name="Grid Table 6 Colorful Accent 4" w:uiPriority="51"/>
-    <w:lsdException w:name="Grid Table 7 Colorful Accent 4" w:uiPriority="52"/>
-    <w:lsdException w:name="Grid Table 1 Light Accent 5" w:uiPriority="46"/>
-    <w:lsdException w:name="Grid Table 2 Accent 5" w:uiPriority="47"/>
-    <w:lsdException w:name="Grid Table 3 Accent 5" w:uiPriority="48"/>
-    <w:lsdException w:name="Grid Table 4 Accent 5" w:uiPriority="49"/>
-    <w:lsdException w:name="Grid Table 5 Dark Accent 5" w:uiPriority="50"/>
-    <w:lsdException w:name="Grid Table 6 Colorful Accent 5" w:uiPriority="51"/>
-    <w:lsdException w:name="Grid Table 7 Colorful Accent 5" w:uiPriority="52"/>
-    <w:lsdException w:name="Grid Table 1 Light Accent 6" w:uiPriority="46"/>
-    <w:lsdException w:name="Grid Table 2 Accent 6" w:uiPriority="47"/>
-    <w:lsdException w:name="Grid Table 3 Accent 6" w:uiPriority="48"/>
-    <w:lsdException w:name="Grid Table 4 Accent 6" w:uiPriority="49"/>
-    <w:lsdException w:name="Grid Table 5 Dark Accent 6" w:uiPriority="50"/>
-    <w:lsdException w:name="Grid Table 6 Colorful Accent 6" w:uiPriority="51"/>
-    <w:lsdException w:name="Grid Table 7 Colorful Accent 6" w:uiPriority="52"/>
-    <w:lsdException w:name="List Table 1 Light" w:uiPriority="46"/>
-    <w:lsdException w:name="List Table 2" w:uiPriority="47"/>
-    <w:lsdException w:name="List Table 3" w:uiPriority="48"/>
-    <w:lsdException w:name="List Table 4" w:uiPriority="49"/>
-    <w:lsdException w:name="List Table 5 Dark" w:uiPriority="50"/>
-    <w:lsdException w:name="List Table 6 Colorful" w:uiPriority="51"/>
-    <w:lsdException w:name="List Table 7 Colorful" w:uiPriority="52"/>
-    <w:lsdException w:name="List Table 1 Light Accent 1" w:uiPriority="46"/>
-    <w:lsdException w:name="List Table 2 Accent 1" w:uiPriority="47"/>
-    <w:lsdException w:name="List Table 3 Accent 1" w:uiPriority="48"/>
-    <w:lsdException w:name="List Table 4 Accent 1" w:uiPriority="49"/>
-    <w:lsdException w:name="List Table 5 Dark Accent 1" w:uiPriority="50"/>
-    <w:lsdException w:name="List Table 6 Colorful Accent 1" w:uiPriority="51"/>
-    <w:lsdException w:name="List Table 7 Colorful Accent 1" w:uiPriority="52"/>
-    <w:lsdException w:name="List Table 1 Light Accent 2" w:uiPriority="46"/>
-    <w:lsdException w:name="List Table 2 Accent 2" w:uiPriority="47"/>
-    <w:lsdException w:name="List Table 3 Accent 2" w:uiPriority="48"/>
-    <w:lsdException w:name="List Table 4 Accent 2" w:uiPriority="49"/>
-    <w:lsdException w:name="List Table 5 Dark Accent 2" w:uiPriority="50"/>
-    <w:lsdException w:name="List Table 6 Colorful Accent 2" w:uiPriority="51"/>
-    <w:lsdException w:name="List Table 7 Colorful Accent 2" w:uiPriority="52"/>
-    <w:lsdException w:name="List Table 1 Light Accent 3" w:uiPriority="46"/>
-    <w:lsdException w:name="List Table 2 Accent 3" w:uiPriority="47"/>
-    <w:lsdException w:name="List Table 3 Accent 3" w:uiPriority="48"/>
-    <w:lsdException w:name="List Table 4 Accent 3" w:uiPriority="49"/>
-    <w:lsdException w:name="List Table 5 Dark Accent 3" w:uiPriority="50"/>
-    <w:lsdException w:name="List Table 6 Colorful Accent 3" w:uiPriority="51"/>
-    <w:lsdException w:name="List Table 7 Colorful Accent 3" w:uiPriority="52"/>
-    <w:lsdException w:name="List Table 1 Light Accent 4" w:uiPriority="46"/>
-    <w:lsdException w:name="List Table 2 Accent 4" w:uiPriority="47"/>
-    <w:lsdException w:name="List Table 3 Accent 4" w:uiPriority="48"/>
-    <w:lsdException w:name="List Table 4 Accent 4" w:uiPriority="49"/>
-    <w:lsdException w:name="List Table 5 Dark Accent 4" w:uiPriority="50"/>
-    <w:lsdException w:name="List Table 6 Colorful Accent 4" w:uiPriority="51"/>
-    <w:lsdException w:name="List Table 7 Colorful Accent 4" w:uiPriority="52"/>
-    <w:lsdException w:name="List Table 1 Light Accent 5" w:uiPriority="46"/>
-    <w:lsdException w:name="List Table 2 Accent 5" w:uiPriority="47"/>
-    <w:lsdException w:name="List Table 3 Accent 5" w:uiPriority="48"/>
-    <w:lsdException w:name="List Table 4 Accent 5" w:uiPriority="49"/>
-    <w:lsdException w:name="List Table 5 Dark Accent 5" w:uiPriority="50"/>
-    <w:lsdException w:name="List Table 6 Colorful Accent 5" w:uiPriority="51"/>
-    <w:lsdException w:name="List Table 7 Colorful Accent 5" w:uiPriority="52"/>
-    <w:lsdException w:name="List Table 1 Light Accent 6" w:uiPriority="46"/>
-    <w:lsdException w:name="List Table 2 Accent 6" w:uiPriority="47"/>
-    <w:lsdException w:name="List Table 3 Accent 6" w:uiPriority="48"/>
-    <w:lsdException w:name="List Table 4 Accent 6" w:uiPriority="49"/>
-    <w:lsdException w:name="List Table 5 Dark Accent 6" w:uiPriority="50"/>
-    <w:lsdException w:name="List Table 6 Colorful Accent 6" w:uiPriority="51"/>
-    <w:lsdException w:name="List Table 7 Colorful Accent 6" w:uiPriority="52"/>
-    <w:lsdException w:name="Mention" w:semiHidden="1" w:unhideWhenUsed="1"/>
-    <w:lsdException w:name="Smart Hyperlink" w:semiHidden="1" w:unhideWhenUsed="1"/>
-    <w:lsdException w:name="Hashtag" w:semiHidden="1" w:unhideWhenUsed="1"/>
-    <w:lsdException w:name="Unresolved Mention" w:semiHidden="1" w:unhideWhenUsed="1"/>
+  <w:latentStyles w:defLockedState="0" w:defUIPriority="99" w:defSemiHidden="1" w:defUnhideWhenUsed="1" w:defQFormat="0" w:count="267">
+    <w:lsdException w:name="Normal" w:semiHidden="0" w:uiPriority="0" w:unhideWhenUsed="0" w:qFormat="1"/>
+    <w:lsdException w:name="heading 1" w:semiHidden="0" w:uiPriority="9" w:unhideWhenUsed="0" w:qFormat="1"/>
+    <w:lsdException w:name="heading 2" w:uiPriority="9" w:qFormat="1"/>
+    <w:lsdException w:name="heading 3" w:uiPriority="9" w:qFormat="1"/>
+    <w:lsdException w:name="heading 4" w:uiPriority="9" w:qFormat="1"/>
+    <w:lsdException w:name="heading 5" w:uiPriority="9" w:qFormat="1"/>
+    <w:lsdException w:name="heading 6" w:uiPriority="9" w:qFormat="1"/>
+    <w:lsdException w:name="heading 7" w:uiPriority="9" w:qFormat="1"/>
+    <w:lsdException w:name="heading 8" w:uiPriority="9" w:qFormat="1"/>
+    <w:lsdException w:name="heading 9" w:uiPriority="9" w:qFormat="1"/>
+    <w:lsdException w:name="toc 1" w:uiPriority="39"/>
+    <w:lsdException w:name="toc 2" w:uiPriority="39"/>
+    <w:lsdException w:name="toc 3" w:uiPriority="39"/>
+    <w:lsdException w:name="toc 4" w:uiPriority="39"/>
+    <w:lsdException w:name="toc 5" w:uiPriority="39"/>
+    <w:lsdException w:name="toc 6" w:uiPriority="39"/>
+    <w:lsdException w:name="toc 7" w:uiPriority="39"/>
+    <w:lsdException w:name="toc 8" w:uiPriority="39"/>
+    <w:lsdException w:name="toc 9" w:uiPriority="39"/>
+    <w:lsdException w:name="caption" w:uiPriority="35" w:qFormat="1"/>
+    <w:lsdException w:name="Title" w:semiHidden="0" w:uiPriority="10" w:unhideWhenUsed="0" w:qFormat="1"/>
+    <w:lsdException w:name="Default Paragraph Font" w:uiPriority="1"/>
+    <w:lsdException w:name="Subtitle" w:semiHidden="0" w:uiPriority="11" w:unhideWhenUsed="0" w:qFormat="1"/>
+    <w:lsdException w:name="Strong" w:semiHidden="0" w:uiPriority="22" w:unhideWhenUsed="0" w:qFormat="1"/>
+    <w:lsdException w:name="Emphasis" w:semiHidden="0" w:uiPriority="20" w:unhideWhenUsed="0" w:qFormat="1"/>
+    <w:lsdException w:name="Table Grid" w:semiHidden="0" w:uiPriority="39" w:unhideWhenUsed="0"/>
+    <w:lsdException w:name="Placeholder Text" w:unhideWhenUsed="0"/>
+    <w:lsdException w:name="No Spacing" w:semiHidden="0" w:uiPriority="1" w:unhideWhenUsed="0" w:qFormat="1"/>
+    <w:lsdException w:name="Light Shading" w:semiHidden="0" w:uiPriority="60" w:unhideWhenUsed="0"/>
+    <w:lsdException w:name="Light List" w:semiHidden="0" w:uiPriority="61" w:unhideWhenUsed="0"/>
+    <w:lsdException w:name="Light Grid" w:semiHidden="0" w:uiPriority="62" w:unhideWhenUsed="0"/>
+    <w:lsdException w:name="Medium Shading 1" w:semiHidden="0" w:uiPriority="63" w:unhideWhenUsed="0"/>
+    <w:lsdException w:name="Medium Shading 2" w:semiHidden="0" w:uiPriority="64" w:unhideWhenUsed="0"/>
+    <w:lsdException w:name="Medium List 1" w:semiHidden="0" w:uiPriority="65" w:unhideWhenUsed="0"/>
+    <w:lsdException w:name="Medium List 2" w:semiHidden="0" w:uiPriority="66" w:unhideWhenUsed="0"/>
+    <w:lsdException w:name="Medium Grid 1" w:semiHidden="0" w:uiPriority="67" w:unhideWhenUsed="0"/>
+    <w:lsdException w:name="Medium Grid 2" w:semiHidden="0" w:uiPriority="68" w:unhideWhenUsed="0"/>
+    <w:lsdException w:name="Medium Grid 3" w:semiHidden="0" w:uiPriority="69" w:unhideWhenUsed="0"/>
+    <w:lsdException w:name="Dark List" w:semiHidden="0" w:uiPriority="70" w:unhideWhenUsed="0"/>
+    <w:lsdException w:name="Colorful Shading" w:semiHidden="0" w:uiPriority="71" w:unhideWhenUsed="0"/>
+    <w:lsdException w:name="Colorful List" w:semiHidden="0" w:uiPriority="72" w:unhideWhenUsed="0"/>
+    <w:lsdException w:name="Colorful Grid" w:semiHidden="0" w:uiPriority="73" w:unhideWhenUsed="0"/>
+    <w:lsdException w:name="Light Shading Accent 1" w:semiHidden="0" w:uiPriority="60" w:unhideWhenUsed="0"/>
+    <w:lsdException w:name="Light List Accent 1" w:semiHidden="0" w:uiPriority="61" w:unhideWhenUsed="0"/>
+    <w:lsdException w:name="Light Grid Accent 1" w:semiHidden="0" w:uiPriority="62" w:unhideWhenUsed="0"/>
+    <w:lsdException w:name="Medium Shading 1 Accent 1" w:semiHidden="0" w:uiPriority="63" w:unhideWhenUsed="0"/>
+    <w:lsdException w:name="Medium Shading 2 Accent 1" w:semiHidden="0" w:uiPriority="64" w:unhideWhenUsed="0"/>
+    <w:lsdException w:name="Medium List 1 Accent 1" w:semiHidden="0" w:uiPriority="65" w:unhideWhenUsed="0"/>
+    <w:lsdException w:name="Revision" w:unhideWhenUsed="0"/>
+    <w:lsdException w:name="List Paragraph" w:semiHidden="0" w:uiPriority="34" w:unhideWhenUsed="0" w:qFormat="1"/>
+    <w:lsdException w:name="Quote" w:semiHidden="0" w:uiPriority="29" w:unhideWhenUsed="0" w:qFormat="1"/>
+    <w:lsdException w:name="Intense Quote" w:semiHidden="0" w:uiPriority="30" w:unhideWhenUsed="0" w:qFormat="1"/>
+    <w:lsdException w:name="Medium List 2 Accent 1" w:semiHidden="0" w:uiPriority="66" w:unhideWhenUsed="0"/>
+    <w:lsdException w:name="Medium Grid 1 Accent 1" w:semiHidden="0" w:uiPriority="67" w:unhideWhenUsed="0"/>
+    <w:lsdException w:name="Medium Grid 2 Accent 1" w:semiHidden="0" w:uiPriority="68" w:unhideWhenUsed="0"/>
+    <w:lsdException w:name="Medium Grid 3 Accent 1" w:semiHidden="0" w:uiPriority="69" w:unhideWhenUsed="0"/>
+    <w:lsdException w:name="Dark List Accent 1" w:semiHidden="0" w:uiPriority="70" w:unhideWhenUsed="0"/>
+    <w:lsdException w:name="Colorful Shading Accent 1" w:semiHidden="0" w:uiPriority="71" w:unhideWhenUsed="0"/>
+    <w:lsdException w:name="Colorful List Accent 1" w:semiHidden="0" w:uiPriority="72" w:unhideWhenUsed="0"/>
+    <w:lsdException w:name="Colorful Grid Accent 1" w:semiHidden="0" w:uiPriority="73" w:unhideWhenUsed="0"/>
+    <w:lsdException w:name="Light Shading Accent 2" w:semiHidden="0" w:uiPriority="60" w:unhideWhenUsed="0"/>
+    <w:lsdException w:name="Light List Accent 2" w:semiHidden="0" w:uiPriority="61" w:unhideWhenUsed="0"/>
+    <w:lsdException w:name="Light Grid Accent 2" w:semiHidden="0" w:uiPriority="62" w:unhideWhenUsed="0"/>
+    <w:lsdException w:name="Medium Shading 1 Accent 2" w:semiHidden="0" w:uiPriority="63" w:unhideWhenUsed="0"/>
+    <w:lsdException w:name="Medium Shading 2 Accent 2" w:semiHidden="0" w:uiPriority="64" w:unhideWhenUsed="0"/>
+    <w:lsdException w:name="Medium List 1 Accent 2" w:semiHidden="0" w:uiPriority="65" w:unhideWhenUsed="0"/>
+    <w:lsdException w:name="Medium List 2 Accent 2" w:semiHidden="0" w:uiPriority="66" w:unhideWhenUsed="0"/>
+    <w:lsdException w:name="Medium Grid 1 Accent 2" w:semiHidden="0" w:uiPriority="67" w:unhideWhenUsed="0"/>
+    <w:lsdException w:name="Medium Grid 2 Accent 2" w:semiHidden="0" w:uiPriority="68" w:unhideWhenUsed="0"/>
+    <w:lsdException w:name="Medium Grid 3 Accent 2" w:semiHidden="0" w:uiPriority="69" w:unhideWhenUsed="0"/>
+    <w:lsdException w:name="Dark List Accent 2" w:semiHidden="0" w:uiPriority="70" w:unhideWhenUsed="0"/>
+    <w:lsdException w:name="Colorful Shading Accent 2" w:semiHidden="0" w:uiPriority="71" w:unhideWhenUsed="0"/>
+    <w:lsdException w:name="Colorful List Accent 2" w:semiHidden="0" w:uiPriority="72" w:unhideWhenUsed="0"/>
+    <w:lsdException w:name="Colorful Grid Accent 2" w:semiHidden="0" w:uiPriority="73" w:unhideWhenUsed="0"/>
+    <w:lsdException w:name="Light Shading Accent 3" w:semiHidden="0" w:uiPriority="60" w:unhideWhenUsed="0"/>
+    <w:lsdException w:name="Light List Accent 3" w:semiHidden="0" w:uiPriority="61" w:unhideWhenUsed="0"/>
+    <w:lsdException w:name="Light Grid Accent 3" w:semiHidden="0" w:uiPriority="62" w:unhideWhenUsed="0"/>
+    <w:lsdException w:name="Medium Shading 1 Accent 3" w:semiHidden="0" w:uiPriority="63" w:unhideWhenUsed="0"/>
+    <w:lsdException w:name="Medium Shading 2 Accent 3" w:semiHidden="0" w:uiPriority="64" w:unhideWhenUsed="0"/>
+    <w:lsdException w:name="Medium List 1 Accent 3" w:semiHidden="0" w:uiPriority="65" w:unhideWhenUsed="0"/>
+    <w:lsdException w:name="Medium List 2 Accent 3" w:semiHidden="0" w:uiPriority="66" w:unhideWhenUsed="0"/>
+    <w:lsdException w:name="Medium Grid 1 Accent 3" w:semiHidden="0" w:uiPriority="67" w:unhideWhenUsed="0"/>
+    <w:lsdException w:name="Medium Grid 2 Accent 3" w:semiHidden="0" w:uiPriority="68" w:unhideWhenUsed="0"/>
+    <w:lsdException w:name="Medium Grid 3 Accent 3" w:semiHidden="0" w:uiPriority="69" w:unhideWhenUsed="0"/>
+    <w:lsdException w:name="Dark List Accent 3" w:semiHidden="0" w:uiPriority="70" w:unhideWhenUsed="0"/>
+    <w:lsdException w:name="Colorful Shading Accent 3" w:semiHidden="0" w:uiPriority="71" w:unhideWhenUsed="0"/>
+    <w:lsdException w:name="Colorful List Accent 3" w:semiHidden="0" w:uiPriority="72" w:unhideWhenUsed="0"/>
+    <w:lsdException w:name="Colorful Grid Accent 3" w:semiHidden="0" w:uiPriority="73" w:unhideWhenUsed="0"/>
+    <w:lsdException w:name="Light Shading Accent 4" w:semiHidden="0" w:uiPriority="60" w:unhideWhenUsed="0"/>
+    <w:lsdException w:name="Light List Accent 4" w:semiHidden="0" w:uiPriority="61" w:unhideWhenUsed="0"/>
+    <w:lsdException w:name="Light Grid Accent 4" w:semiHidden="0" w:uiPriority="62" w:unhideWhenUsed="0"/>
+    <w:lsdException w:name="Medium Shading 1 Accent 4" w:semiHidden="0" w:uiPriority="63" w:unhideWhenUsed="0"/>
+    <w:lsdException w:name="Medium Shading 2 Accent 4" w:semiHidden="0" w:uiPriority="64" w:unhideWhenUsed="0"/>
+    <w:lsdException w:name="Medium List 1 Accent 4" w:semiHidden="0" w:uiPriority="65" w:unhideWhenUsed="0"/>
+    <w:lsdException w:name="Medium List 2 Accent 4" w:semiHidden="0" w:uiPriority="66" w:unhideWhenUsed="0"/>
+    <w:lsdException w:name="Medium Grid 1 Accent 4" w:semiHidden="0" w:uiPriority="67" w:unhideWhenUsed="0"/>
+    <w:lsdException w:name="Medium Grid 2 Accent 4" w:semiHidden="0" w:uiPriority="68" w:unhideWhenUsed="0"/>
+    <w:lsdException w:name="Medium Grid 3 Accent 4" w:semiHidden="0" w:uiPriority="69" w:unhideWhenUsed="0"/>
+    <w:lsdException w:name="Dark List Accent 4" w:semiHidden="0" w:uiPriority="70" w:unhideWhenUsed="0"/>
+    <w:lsdException w:name="Colorful Shading Accent 4" w:semiHidden="0" w:uiPriority="71" w:unhideWhenUsed="0"/>
+    <w:lsdException w:name="Colorful List Accent 4" w:semiHidden="0" w:uiPriority="72" w:unhideWhenUsed="0"/>
+    <w:lsdException w:name="Colorful Grid Accent 4" w:semiHidden="0" w:uiPriority="73" w:unhideWhenUsed="0"/>
+    <w:lsdException w:name="Light Shading Accent 5" w:semiHidden="0" w:uiPriority="60" w:unhideWhenUsed="0"/>
+    <w:lsdException w:name="Light List Accent 5" w:semiHidden="0" w:uiPriority="61" w:unhideWhenUsed="0"/>
+    <w:lsdException w:name="Light Grid Accent 5" w:semiHidden="0" w:uiPriority="62" w:unhideWhenUsed="0"/>
+    <w:lsdException w:name="Medium Shading 1 Accent 5" w:semiHidden="0" w:uiPriority="63" w:unhideWhenUsed="0"/>
+    <w:lsdException w:name="Medium Shading 2 Accent 5" w:semiHidden="0" w:uiPriority="64" w:unhideWhenUsed="0"/>
+    <w:lsdException w:name="Medium List 1 Accent 5" w:semiHidden="0" w:uiPriority="65" w:unhideWhenUsed="0"/>
+    <w:lsdException w:name="Medium List 2 Accent 5" w:semiHidden="0" w:uiPriority="66" w:unhideWhenUsed="0"/>
+    <w:lsdException w:name="Medium Grid 1 Accent 5" w:semiHidden="0" w:uiPriority="67" w:unhideWhenUsed="0"/>
+    <w:lsdException w:name="Medium Grid 2 Accent 5" w:semiHidden="0" w:uiPriority="68" w:unhideWhenUsed="0"/>
+    <w:lsdException w:name="Medium Grid 3 Accent 5" w:semiHidden="0" w:uiPriority="69" w:unhideWhenUsed="0"/>
+    <w:lsdException w:name="Dark List Accent 5" w:semiHidden="0" w:uiPriority="70" w:unhideWhenUsed="0"/>
+    <w:lsdException w:name="Colorful Shading Accent 5" w:semiHidden="0" w:uiPriority="71" w:unhideWhenUsed="0"/>
+    <w:lsdException w:name="Colorful List Accent 5" w:semiHidden="0" w:uiPriority="72" w:unhideWhenUsed="0"/>
+    <w:lsdException w:name="Colorful Grid Accent 5" w:semiHidden="0" w:uiPriority="73" w:unhideWhenUsed="0"/>
+    <w:lsdException w:name="Light Shading Accent 6" w:semiHidden="0" w:uiPriority="60" w:unhideWhenUsed="0"/>
+    <w:lsdException w:name="Light List Accent 6" w:semiHidden="0" w:uiPriority="61" w:unhideWhenUsed="0"/>
+    <w:lsdException w:name="Light Grid Accent 6" w:semiHidden="0" w:uiPriority="62" w:unhideWhenUsed="0"/>
+    <w:lsdException w:name="Medium Shading 1 Accent 6" w:semiHidden="0" w:uiPriority="63" w:unhideWhenUsed="0"/>
+    <w:lsdException w:name="Medium Shading 2 Accent 6" w:semiHidden="0" w:uiPriority="64" w:unhideWhenUsed="0"/>
+    <w:lsdException w:name="Medium List 1 Accent 6" w:semiHidden="0" w:uiPriority="65" w:unhideWhenUsed="0"/>
+    <w:lsdException w:name="Medium List 2 Accent 6" w:semiHidden="0" w:uiPriority="66" w:unhideWhenUsed="0"/>
+    <w:lsdException w:name="Medium Grid 1 Accent 6" w:semiHidden="0" w:uiPriority="67" w:unhideWhenUsed="0"/>
+    <w:lsdException w:name="Medium Grid 2 Accent 6" w:semiHidden="0" w:uiPriority="68" w:unhideWhenUsed="0"/>
+    <w:lsdException w:name="Medium Grid 3 Accent 6" w:semiHidden="0" w:uiPriority="69" w:unhideWhenUsed="0"/>
+    <w:lsdException w:name="Dark List Accent 6" w:semiHidden="0" w:uiPriority="70" w:unhideWhenUsed="0"/>
+    <w:lsdException w:name="Colorful Shading Accent 6" w:semiHidden="0" w:uiPriority="71" w:unhideWhenUsed="0"/>
+    <w:lsdException w:name="Colorful List Accent 6" w:semiHidden="0" w:uiPriority="72" w:unhideWhenUsed="0"/>
+    <w:lsdException w:name="Colorful Grid Accent 6" w:semiHidden="0" w:uiPriority="73" w:unhideWhenUsed="0"/>
+    <w:lsdException w:name="Subtle Emphasis" w:semiHidden="0" w:uiPriority="19" w:unhideWhenUsed="0" w:qFormat="1"/>
+    <w:lsdException w:name="Intense Emphasis" w:semiHidden="0" w:uiPriority="21" w:unhideWhenUsed="0" w:qFormat="1"/>
+    <w:lsdException w:name="Subtle Reference" w:semiHidden="0" w:uiPriority="31" w:unhideWhenUsed="0" w:qFormat="1"/>
+    <w:lsdException w:name="Intense Reference" w:semiHidden="0" w:uiPriority="32" w:unhideWhenUsed="0" w:qFormat="1"/>
+    <w:lsdException w:name="Book Title" w:semiHidden="0" w:uiPriority="33" w:unhideWhenUsed="0" w:qFormat="1"/>
+    <w:lsdException w:name="Bibliography" w:uiPriority="37"/>
+    <w:lsdException w:name="TOC Heading" w:uiPriority="39" w:qFormat="1"/>
   </w:latentStyles>
   <w:style w:type="paragraph" w:default="1" w:styleId="Standard">
     <w:name w:val="Normal"/>
@@ -1882,6 +1759,466 @@
         <w:insideV w:val="single" w:sz="4" w:space="0" w:color="auto"/>
       </w:tblBorders>
     </w:tblPr>
+  </w:style>
+  <w:style w:type="paragraph" w:styleId="Sprechblasentext">
+    <w:name w:val="Balloon Text"/>
+    <w:basedOn w:val="Standard"/>
+    <w:link w:val="SprechblasentextZchn"/>
+    <w:uiPriority w:val="99"/>
+    <w:semiHidden/>
+    <w:unhideWhenUsed/>
+    <w:rsid w:val="00DE61B0"/>
+    <w:pPr>
+      <w:spacing w:after="0" w:line="240" w:lineRule="auto"/>
+    </w:pPr>
+    <w:rPr>
+      <w:rFonts w:ascii="Tahoma" w:hAnsi="Tahoma" w:cs="Tahoma"/>
+      <w:sz w:val="16"/>
+      <w:szCs w:val="16"/>
+    </w:rPr>
+  </w:style>
+  <w:style w:type="character" w:customStyle="1" w:styleId="SprechblasentextZchn">
+    <w:name w:val="Sprechblasentext Zchn"/>
+    <w:basedOn w:val="Absatz-Standardschriftart"/>
+    <w:link w:val="Sprechblasentext"/>
+    <w:uiPriority w:val="99"/>
+    <w:semiHidden/>
+    <w:rsid w:val="00DE61B0"/>
+    <w:rPr>
+      <w:rFonts w:ascii="Tahoma" w:hAnsi="Tahoma" w:cs="Tahoma"/>
+      <w:sz w:val="16"/>
+      <w:szCs w:val="16"/>
+    </w:rPr>
+  </w:style>
+</w:styles>
+</file>
+
+<file path=word/stylesWithEffects.xml><?xml version="1.0" encoding="utf-8"?>
+<w:styles xmlns:wpc="http://schemas.microsoft.com/office/word/2010/wordprocessingCanvas" xmlns:mc="http://schemas.openxmlformats.org/markup-compatibility/2006" xmlns:o="urn:schemas-microsoft-com:office:office" xmlns:r="http://schemas.openxmlformats.org/officeDocument/2006/relationships" xmlns:m="http://schemas.openxmlformats.org/officeDocument/2006/math" xmlns:v="urn:schemas-microsoft-com:vml" xmlns:wp14="http://schemas.microsoft.com/office/word/2010/wordprocessingDrawing" xmlns:wp="http://schemas.openxmlformats.org/drawingml/2006/wordprocessingDrawing" xmlns:w10="urn:schemas-microsoft-com:office:word" xmlns:w="http://schemas.openxmlformats.org/wordprocessingml/2006/main" xmlns:w14="http://schemas.microsoft.com/office/word/2010/wordml" xmlns:wpg="http://schemas.microsoft.com/office/word/2010/wordprocessingGroup" xmlns:wpi="http://schemas.microsoft.com/office/word/2010/wordprocessingInk" xmlns:wne="http://schemas.microsoft.com/office/word/2006/wordml" xmlns:wps="http://schemas.microsoft.com/office/word/2010/wordprocessingShape" mc:Ignorable="w14 wp14">
+  <w:docDefaults>
+    <w:rPrDefault>
+      <w:rPr>
+        <w:rFonts w:asciiTheme="minorHAnsi" w:eastAsiaTheme="minorHAnsi" w:hAnsiTheme="minorHAnsi" w:cstheme="minorBidi"/>
+        <w:sz w:val="22"/>
+        <w:szCs w:val="22"/>
+        <w:lang w:val="de-CH" w:eastAsia="en-US" w:bidi="ar-SA"/>
+      </w:rPr>
+    </w:rPrDefault>
+    <w:pPrDefault>
+      <w:pPr>
+        <w:spacing w:after="160" w:line="259" w:lineRule="auto"/>
+      </w:pPr>
+    </w:pPrDefault>
+  </w:docDefaults>
+  <w:latentStyles w:defLockedState="0" w:defUIPriority="99" w:defSemiHidden="1" w:defUnhideWhenUsed="1" w:defQFormat="0" w:count="267">
+    <w:lsdException w:name="Normal" w:semiHidden="0" w:uiPriority="0" w:unhideWhenUsed="0" w:qFormat="1"/>
+    <w:lsdException w:name="heading 1" w:semiHidden="0" w:uiPriority="9" w:unhideWhenUsed="0" w:qFormat="1"/>
+    <w:lsdException w:name="heading 2" w:uiPriority="9" w:qFormat="1"/>
+    <w:lsdException w:name="heading 3" w:uiPriority="9" w:qFormat="1"/>
+    <w:lsdException w:name="heading 4" w:uiPriority="9" w:qFormat="1"/>
+    <w:lsdException w:name="heading 5" w:uiPriority="9" w:qFormat="1"/>
+    <w:lsdException w:name="heading 6" w:uiPriority="9" w:qFormat="1"/>
+    <w:lsdException w:name="heading 7" w:uiPriority="9" w:qFormat="1"/>
+    <w:lsdException w:name="heading 8" w:uiPriority="9" w:qFormat="1"/>
+    <w:lsdException w:name="heading 9" w:uiPriority="9" w:qFormat="1"/>
+    <w:lsdException w:name="toc 1" w:uiPriority="39"/>
+    <w:lsdException w:name="toc 2" w:uiPriority="39"/>
+    <w:lsdException w:name="toc 3" w:uiPriority="39"/>
+    <w:lsdException w:name="toc 4" w:uiPriority="39"/>
+    <w:lsdException w:name="toc 5" w:uiPriority="39"/>
+    <w:lsdException w:name="toc 6" w:uiPriority="39"/>
+    <w:lsdException w:name="toc 7" w:uiPriority="39"/>
+    <w:lsdException w:name="toc 8" w:uiPriority="39"/>
+    <w:lsdException w:name="toc 9" w:uiPriority="39"/>
+    <w:lsdException w:name="caption" w:uiPriority="35" w:qFormat="1"/>
+    <w:lsdException w:name="Title" w:semiHidden="0" w:uiPriority="10" w:unhideWhenUsed="0" w:qFormat="1"/>
+    <w:lsdException w:name="Default Paragraph Font" w:uiPriority="1"/>
+    <w:lsdException w:name="Subtitle" w:semiHidden="0" w:uiPriority="11" w:unhideWhenUsed="0" w:qFormat="1"/>
+    <w:lsdException w:name="Strong" w:semiHidden="0" w:uiPriority="22" w:unhideWhenUsed="0" w:qFormat="1"/>
+    <w:lsdException w:name="Emphasis" w:semiHidden="0" w:uiPriority="20" w:unhideWhenUsed="0" w:qFormat="1"/>
+    <w:lsdException w:name="Table Grid" w:semiHidden="0" w:uiPriority="39" w:unhideWhenUsed="0"/>
+    <w:lsdException w:name="Placeholder Text" w:unhideWhenUsed="0"/>
+    <w:lsdException w:name="No Spacing" w:semiHidden="0" w:uiPriority="1" w:unhideWhenUsed="0" w:qFormat="1"/>
+    <w:lsdException w:name="Light Shading" w:semiHidden="0" w:uiPriority="60" w:unhideWhenUsed="0"/>
+    <w:lsdException w:name="Light List" w:semiHidden="0" w:uiPriority="61" w:unhideWhenUsed="0"/>
+    <w:lsdException w:name="Light Grid" w:semiHidden="0" w:uiPriority="62" w:unhideWhenUsed="0"/>
+    <w:lsdException w:name="Medium Shading 1" w:semiHidden="0" w:uiPriority="63" w:unhideWhenUsed="0"/>
+    <w:lsdException w:name="Medium Shading 2" w:semiHidden="0" w:uiPriority="64" w:unhideWhenUsed="0"/>
+    <w:lsdException w:name="Medium List 1" w:semiHidden="0" w:uiPriority="65" w:unhideWhenUsed="0"/>
+    <w:lsdException w:name="Medium List 2" w:semiHidden="0" w:uiPriority="66" w:unhideWhenUsed="0"/>
+    <w:lsdException w:name="Medium Grid 1" w:semiHidden="0" w:uiPriority="67" w:unhideWhenUsed="0"/>
+    <w:lsdException w:name="Medium Grid 2" w:semiHidden="0" w:uiPriority="68" w:unhideWhenUsed="0"/>
+    <w:lsdException w:name="Medium Grid 3" w:semiHidden="0" w:uiPriority="69" w:unhideWhenUsed="0"/>
+    <w:lsdException w:name="Dark List" w:semiHidden="0" w:uiPriority="70" w:unhideWhenUsed="0"/>
+    <w:lsdException w:name="Colorful Shading" w:semiHidden="0" w:uiPriority="71" w:unhideWhenUsed="0"/>
+    <w:lsdException w:name="Colorful List" w:semiHidden="0" w:uiPriority="72" w:unhideWhenUsed="0"/>
+    <w:lsdException w:name="Colorful Grid" w:semiHidden="0" w:uiPriority="73" w:unhideWhenUsed="0"/>
+    <w:lsdException w:name="Light Shading Accent 1" w:semiHidden="0" w:uiPriority="60" w:unhideWhenUsed="0"/>
+    <w:lsdException w:name="Light List Accent 1" w:semiHidden="0" w:uiPriority="61" w:unhideWhenUsed="0"/>
+    <w:lsdException w:name="Light Grid Accent 1" w:semiHidden="0" w:uiPriority="62" w:unhideWhenUsed="0"/>
+    <w:lsdException w:name="Medium Shading 1 Accent 1" w:semiHidden="0" w:uiPriority="63" w:unhideWhenUsed="0"/>
+    <w:lsdException w:name="Medium Shading 2 Accent 1" w:semiHidden="0" w:uiPriority="64" w:unhideWhenUsed="0"/>
+    <w:lsdException w:name="Medium List 1 Accent 1" w:semiHidden="0" w:uiPriority="65" w:unhideWhenUsed="0"/>
+    <w:lsdException w:name="Revision" w:unhideWhenUsed="0"/>
+    <w:lsdException w:name="List Paragraph" w:semiHidden="0" w:uiPriority="34" w:unhideWhenUsed="0" w:qFormat="1"/>
+    <w:lsdException w:name="Quote" w:semiHidden="0" w:uiPriority="29" w:unhideWhenUsed="0" w:qFormat="1"/>
+    <w:lsdException w:name="Intense Quote" w:semiHidden="0" w:uiPriority="30" w:unhideWhenUsed="0" w:qFormat="1"/>
+    <w:lsdException w:name="Medium List 2 Accent 1" w:semiHidden="0" w:uiPriority="66" w:unhideWhenUsed="0"/>
+    <w:lsdException w:name="Medium Grid 1 Accent 1" w:semiHidden="0" w:uiPriority="67" w:unhideWhenUsed="0"/>
+    <w:lsdException w:name="Medium Grid 2 Accent 1" w:semiHidden="0" w:uiPriority="68" w:unhideWhenUsed="0"/>
+    <w:lsdException w:name="Medium Grid 3 Accent 1" w:semiHidden="0" w:uiPriority="69" w:unhideWhenUsed="0"/>
+    <w:lsdException w:name="Dark List Accent 1" w:semiHidden="0" w:uiPriority="70" w:unhideWhenUsed="0"/>
+    <w:lsdException w:name="Colorful Shading Accent 1" w:semiHidden="0" w:uiPriority="71" w:unhideWhenUsed="0"/>
+    <w:lsdException w:name="Colorful List Accent 1" w:semiHidden="0" w:uiPriority="72" w:unhideWhenUsed="0"/>
+    <w:lsdException w:name="Colorful Grid Accent 1" w:semiHidden="0" w:uiPriority="73" w:unhideWhenUsed="0"/>
+    <w:lsdException w:name="Light Shading Accent 2" w:semiHidden="0" w:uiPriority="60" w:unhideWhenUsed="0"/>
+    <w:lsdException w:name="Light List Accent 2" w:semiHidden="0" w:uiPriority="61" w:unhideWhenUsed="0"/>
+    <w:lsdException w:name="Light Grid Accent 2" w:semiHidden="0" w:uiPriority="62" w:unhideWhenUsed="0"/>
+    <w:lsdException w:name="Medium Shading 1 Accent 2" w:semiHidden="0" w:uiPriority="63" w:unhideWhenUsed="0"/>
+    <w:lsdException w:name="Medium Shading 2 Accent 2" w:semiHidden="0" w:uiPriority="64" w:unhideWhenUsed="0"/>
+    <w:lsdException w:name="Medium List 1 Accent 2" w:semiHidden="0" w:uiPriority="65" w:unhideWhenUsed="0"/>
+    <w:lsdException w:name="Medium List 2 Accent 2" w:semiHidden="0" w:uiPriority="66" w:unhideWhenUsed="0"/>
+    <w:lsdException w:name="Medium Grid 1 Accent 2" w:semiHidden="0" w:uiPriority="67" w:unhideWhenUsed="0"/>
+    <w:lsdException w:name="Medium Grid 2 Accent 2" w:semiHidden="0" w:uiPriority="68" w:unhideWhenUsed="0"/>
+    <w:lsdException w:name="Medium Grid 3 Accent 2" w:semiHidden="0" w:uiPriority="69" w:unhideWhenUsed="0"/>
+    <w:lsdException w:name="Dark List Accent 2" w:semiHidden="0" w:uiPriority="70" w:unhideWhenUsed="0"/>
+    <w:lsdException w:name="Colorful Shading Accent 2" w:semiHidden="0" w:uiPriority="71" w:unhideWhenUsed="0"/>
+    <w:lsdException w:name="Colorful List Accent 2" w:semiHidden="0" w:uiPriority="72" w:unhideWhenUsed="0"/>
+    <w:lsdException w:name="Colorful Grid Accent 2" w:semiHidden="0" w:uiPriority="73" w:unhideWhenUsed="0"/>
+    <w:lsdException w:name="Light Shading Accent 3" w:semiHidden="0" w:uiPriority="60" w:unhideWhenUsed="0"/>
+    <w:lsdException w:name="Light List Accent 3" w:semiHidden="0" w:uiPriority="61" w:unhideWhenUsed="0"/>
+    <w:lsdException w:name="Light Grid Accent 3" w:semiHidden="0" w:uiPriority="62" w:unhideWhenUsed="0"/>
+    <w:lsdException w:name="Medium Shading 1 Accent 3" w:semiHidden="0" w:uiPriority="63" w:unhideWhenUsed="0"/>
+    <w:lsdException w:name="Medium Shading 2 Accent 3" w:semiHidden="0" w:uiPriority="64" w:unhideWhenUsed="0"/>
+    <w:lsdException w:name="Medium List 1 Accent 3" w:semiHidden="0" w:uiPriority="65" w:unhideWhenUsed="0"/>
+    <w:lsdException w:name="Medium List 2 Accent 3" w:semiHidden="0" w:uiPriority="66" w:unhideWhenUsed="0"/>
+    <w:lsdException w:name="Medium Grid 1 Accent 3" w:semiHidden="0" w:uiPriority="67" w:unhideWhenUsed="0"/>
+    <w:lsdException w:name="Medium Grid 2 Accent 3" w:semiHidden="0" w:uiPriority="68" w:unhideWhenUsed="0"/>
+    <w:lsdException w:name="Medium Grid 3 Accent 3" w:semiHidden="0" w:uiPriority="69" w:unhideWhenUsed="0"/>
+    <w:lsdException w:name="Dark List Accent 3" w:semiHidden="0" w:uiPriority="70" w:unhideWhenUsed="0"/>
+    <w:lsdException w:name="Colorful Shading Accent 3" w:semiHidden="0" w:uiPriority="71" w:unhideWhenUsed="0"/>
+    <w:lsdException w:name="Colorful List Accent 3" w:semiHidden="0" w:uiPriority="72" w:unhideWhenUsed="0"/>
+    <w:lsdException w:name="Colorful Grid Accent 3" w:semiHidden="0" w:uiPriority="73" w:unhideWhenUsed="0"/>
+    <w:lsdException w:name="Light Shading Accent 4" w:semiHidden="0" w:uiPriority="60" w:unhideWhenUsed="0"/>
+    <w:lsdException w:name="Light List Accent 4" w:semiHidden="0" w:uiPriority="61" w:unhideWhenUsed="0"/>
+    <w:lsdException w:name="Light Grid Accent 4" w:semiHidden="0" w:uiPriority="62" w:unhideWhenUsed="0"/>
+    <w:lsdException w:name="Medium Shading 1 Accent 4" w:semiHidden="0" w:uiPriority="63" w:unhideWhenUsed="0"/>
+    <w:lsdException w:name="Medium Shading 2 Accent 4" w:semiHidden="0" w:uiPriority="64" w:unhideWhenUsed="0"/>
+    <w:lsdException w:name="Medium List 1 Accent 4" w:semiHidden="0" w:uiPriority="65" w:unhideWhenUsed="0"/>
+    <w:lsdException w:name="Medium List 2 Accent 4" w:semiHidden="0" w:uiPriority="66" w:unhideWhenUsed="0"/>
+    <w:lsdException w:name="Medium Grid 1 Accent 4" w:semiHidden="0" w:uiPriority="67" w:unhideWhenUsed="0"/>
+    <w:lsdException w:name="Medium Grid 2 Accent 4" w:semiHidden="0" w:uiPriority="68" w:unhideWhenUsed="0"/>
+    <w:lsdException w:name="Medium Grid 3 Accent 4" w:semiHidden="0" w:uiPriority="69" w:unhideWhenUsed="0"/>
+    <w:lsdException w:name="Dark List Accent 4" w:semiHidden="0" w:uiPriority="70" w:unhideWhenUsed="0"/>
+    <w:lsdException w:name="Colorful Shading Accent 4" w:semiHidden="0" w:uiPriority="71" w:unhideWhenUsed="0"/>
+    <w:lsdException w:name="Colorful List Accent 4" w:semiHidden="0" w:uiPriority="72" w:unhideWhenUsed="0"/>
+    <w:lsdException w:name="Colorful Grid Accent 4" w:semiHidden="0" w:uiPriority="73" w:unhideWhenUsed="0"/>
+    <w:lsdException w:name="Light Shading Accent 5" w:semiHidden="0" w:uiPriority="60" w:unhideWhenUsed="0"/>
+    <w:lsdException w:name="Light List Accent 5" w:semiHidden="0" w:uiPriority="61" w:unhideWhenUsed="0"/>
+    <w:lsdException w:name="Light Grid Accent 5" w:semiHidden="0" w:uiPriority="62" w:unhideWhenUsed="0"/>
+    <w:lsdException w:name="Medium Shading 1 Accent 5" w:semiHidden="0" w:uiPriority="63" w:unhideWhenUsed="0"/>
+    <w:lsdException w:name="Medium Shading 2 Accent 5" w:semiHidden="0" w:uiPriority="64" w:unhideWhenUsed="0"/>
+    <w:lsdException w:name="Medium List 1 Accent 5" w:semiHidden="0" w:uiPriority="65" w:unhideWhenUsed="0"/>
+    <w:lsdException w:name="Medium List 2 Accent 5" w:semiHidden="0" w:uiPriority="66" w:unhideWhenUsed="0"/>
+    <w:lsdException w:name="Medium Grid 1 Accent 5" w:semiHidden="0" w:uiPriority="67" w:unhideWhenUsed="0"/>
+    <w:lsdException w:name="Medium Grid 2 Accent 5" w:semiHidden="0" w:uiPriority="68" w:unhideWhenUsed="0"/>
+    <w:lsdException w:name="Medium Grid 3 Accent 5" w:semiHidden="0" w:uiPriority="69" w:unhideWhenUsed="0"/>
+    <w:lsdException w:name="Dark List Accent 5" w:semiHidden="0" w:uiPriority="70" w:unhideWhenUsed="0"/>
+    <w:lsdException w:name="Colorful Shading Accent 5" w:semiHidden="0" w:uiPriority="71" w:unhideWhenUsed="0"/>
+    <w:lsdException w:name="Colorful List Accent 5" w:semiHidden="0" w:uiPriority="72" w:unhideWhenUsed="0"/>
+    <w:lsdException w:name="Colorful Grid Accent 5" w:semiHidden="0" w:uiPriority="73" w:unhideWhenUsed="0"/>
+    <w:lsdException w:name="Light Shading Accent 6" w:semiHidden="0" w:uiPriority="60" w:unhideWhenUsed="0"/>
+    <w:lsdException w:name="Light List Accent 6" w:semiHidden="0" w:uiPriority="61" w:unhideWhenUsed="0"/>
+    <w:lsdException w:name="Light Grid Accent 6" w:semiHidden="0" w:uiPriority="62" w:unhideWhenUsed="0"/>
+    <w:lsdException w:name="Medium Shading 1 Accent 6" w:semiHidden="0" w:uiPriority="63" w:unhideWhenUsed="0"/>
+    <w:lsdException w:name="Medium Shading 2 Accent 6" w:semiHidden="0" w:uiPriority="64" w:unhideWhenUsed="0"/>
+    <w:lsdException w:name="Medium List 1 Accent 6" w:semiHidden="0" w:uiPriority="65" w:unhideWhenUsed="0"/>
+    <w:lsdException w:name="Medium List 2 Accent 6" w:semiHidden="0" w:uiPriority="66" w:unhideWhenUsed="0"/>
+    <w:lsdException w:name="Medium Grid 1 Accent 6" w:semiHidden="0" w:uiPriority="67" w:unhideWhenUsed="0"/>
+    <w:lsdException w:name="Medium Grid 2 Accent 6" w:semiHidden="0" w:uiPriority="68" w:unhideWhenUsed="0"/>
+    <w:lsdException w:name="Medium Grid 3 Accent 6" w:semiHidden="0" w:uiPriority="69" w:unhideWhenUsed="0"/>
+    <w:lsdException w:name="Dark List Accent 6" w:semiHidden="0" w:uiPriority="70" w:unhideWhenUsed="0"/>
+    <w:lsdException w:name="Colorful Shading Accent 6" w:semiHidden="0" w:uiPriority="71" w:unhideWhenUsed="0"/>
+    <w:lsdException w:name="Colorful List Accent 6" w:semiHidden="0" w:uiPriority="72" w:unhideWhenUsed="0"/>
+    <w:lsdException w:name="Colorful Grid Accent 6" w:semiHidden="0" w:uiPriority="73" w:unhideWhenUsed="0"/>
+    <w:lsdException w:name="Subtle Emphasis" w:semiHidden="0" w:uiPriority="19" w:unhideWhenUsed="0" w:qFormat="1"/>
+    <w:lsdException w:name="Intense Emphasis" w:semiHidden="0" w:uiPriority="21" w:unhideWhenUsed="0" w:qFormat="1"/>
+    <w:lsdException w:name="Subtle Reference" w:semiHidden="0" w:uiPriority="31" w:unhideWhenUsed="0" w:qFormat="1"/>
+    <w:lsdException w:name="Intense Reference" w:semiHidden="0" w:uiPriority="32" w:unhideWhenUsed="0" w:qFormat="1"/>
+    <w:lsdException w:name="Book Title" w:semiHidden="0" w:uiPriority="33" w:unhideWhenUsed="0" w:qFormat="1"/>
+    <w:lsdException w:name="Bibliography" w:uiPriority="37"/>
+    <w:lsdException w:name="TOC Heading" w:uiPriority="39" w:qFormat="1"/>
+  </w:latentStyles>
+  <w:style w:type="paragraph" w:default="1" w:styleId="Standard">
+    <w:name w:val="Normal"/>
+    <w:qFormat/>
+  </w:style>
+  <w:style w:type="paragraph" w:styleId="berschrift1">
+    <w:name w:val="heading 1"/>
+    <w:basedOn w:val="Standard"/>
+    <w:next w:val="Standard"/>
+    <w:link w:val="berschrift1Zchn"/>
+    <w:uiPriority w:val="9"/>
+    <w:qFormat/>
+    <w:rsid w:val="000F706C"/>
+    <w:pPr>
+      <w:keepNext/>
+      <w:keepLines/>
+      <w:spacing w:before="240" w:after="0"/>
+      <w:outlineLvl w:val="0"/>
+    </w:pPr>
+    <w:rPr>
+      <w:rFonts w:asciiTheme="majorHAnsi" w:eastAsiaTheme="majorEastAsia" w:hAnsiTheme="majorHAnsi" w:cstheme="majorBidi"/>
+      <w:color w:val="2F5496" w:themeColor="accent1" w:themeShade="BF"/>
+      <w:sz w:val="32"/>
+      <w:szCs w:val="32"/>
+    </w:rPr>
+  </w:style>
+  <w:style w:type="paragraph" w:styleId="berschrift2">
+    <w:name w:val="heading 2"/>
+    <w:basedOn w:val="Standard"/>
+    <w:next w:val="Standard"/>
+    <w:link w:val="berschrift2Zchn"/>
+    <w:uiPriority w:val="9"/>
+    <w:unhideWhenUsed/>
+    <w:qFormat/>
+    <w:rsid w:val="000F706C"/>
+    <w:pPr>
+      <w:keepNext/>
+      <w:keepLines/>
+      <w:spacing w:before="40" w:after="0"/>
+      <w:outlineLvl w:val="1"/>
+    </w:pPr>
+    <w:rPr>
+      <w:rFonts w:asciiTheme="majorHAnsi" w:eastAsiaTheme="majorEastAsia" w:hAnsiTheme="majorHAnsi" w:cstheme="majorBidi"/>
+      <w:color w:val="2F5496" w:themeColor="accent1" w:themeShade="BF"/>
+      <w:sz w:val="26"/>
+      <w:szCs w:val="26"/>
+    </w:rPr>
+  </w:style>
+  <w:style w:type="character" w:default="1" w:styleId="Absatz-Standardschriftart">
+    <w:name w:val="Default Paragraph Font"/>
+    <w:uiPriority w:val="1"/>
+    <w:semiHidden/>
+    <w:unhideWhenUsed/>
+  </w:style>
+  <w:style w:type="table" w:default="1" w:styleId="NormaleTabelle">
+    <w:name w:val="Normal Table"/>
+    <w:uiPriority w:val="99"/>
+    <w:semiHidden/>
+    <w:unhideWhenUsed/>
+    <w:tblPr>
+      <w:tblInd w:w="0" w:type="dxa"/>
+      <w:tblCellMar>
+        <w:top w:w="0" w:type="dxa"/>
+        <w:left w:w="108" w:type="dxa"/>
+        <w:bottom w:w="0" w:type="dxa"/>
+        <w:right w:w="108" w:type="dxa"/>
+      </w:tblCellMar>
+    </w:tblPr>
+  </w:style>
+  <w:style w:type="numbering" w:default="1" w:styleId="KeineListe">
+    <w:name w:val="No List"/>
+    <w:uiPriority w:val="99"/>
+    <w:semiHidden/>
+    <w:unhideWhenUsed/>
+  </w:style>
+  <w:style w:type="paragraph" w:styleId="Titel">
+    <w:name w:val="Title"/>
+    <w:basedOn w:val="Standard"/>
+    <w:next w:val="Standard"/>
+    <w:link w:val="TitelZchn"/>
+    <w:uiPriority w:val="10"/>
+    <w:qFormat/>
+    <w:rsid w:val="00733DE4"/>
+    <w:pPr>
+      <w:spacing w:after="0" w:line="240" w:lineRule="auto"/>
+      <w:contextualSpacing/>
+      <w:jc w:val="center"/>
+    </w:pPr>
+    <w:rPr>
+      <w:rFonts w:asciiTheme="majorHAnsi" w:eastAsiaTheme="majorEastAsia" w:hAnsiTheme="majorHAnsi" w:cstheme="majorBidi"/>
+      <w:b/>
+      <w:spacing w:val="-10"/>
+      <w:kern w:val="28"/>
+      <w:sz w:val="56"/>
+      <w:szCs w:val="56"/>
+    </w:rPr>
+  </w:style>
+  <w:style w:type="character" w:customStyle="1" w:styleId="TitelZchn">
+    <w:name w:val="Titel Zchn"/>
+    <w:basedOn w:val="Absatz-Standardschriftart"/>
+    <w:link w:val="Titel"/>
+    <w:uiPriority w:val="10"/>
+    <w:rsid w:val="00733DE4"/>
+    <w:rPr>
+      <w:rFonts w:asciiTheme="majorHAnsi" w:eastAsiaTheme="majorEastAsia" w:hAnsiTheme="majorHAnsi" w:cstheme="majorBidi"/>
+      <w:b/>
+      <w:spacing w:val="-10"/>
+      <w:kern w:val="28"/>
+      <w:sz w:val="56"/>
+      <w:szCs w:val="56"/>
+    </w:rPr>
+  </w:style>
+  <w:style w:type="paragraph" w:styleId="Untertitel">
+    <w:name w:val="Subtitle"/>
+    <w:basedOn w:val="Standard"/>
+    <w:next w:val="Standard"/>
+    <w:link w:val="UntertitelZchn"/>
+    <w:uiPriority w:val="11"/>
+    <w:qFormat/>
+    <w:rsid w:val="00733DE4"/>
+    <w:pPr>
+      <w:numPr>
+        <w:ilvl w:val="1"/>
+      </w:numPr>
+      <w:jc w:val="center"/>
+    </w:pPr>
+    <w:rPr>
+      <w:rFonts w:eastAsiaTheme="minorEastAsia"/>
+      <w:b/>
+      <w:color w:val="5A5A5A" w:themeColor="text1" w:themeTint="A5"/>
+      <w:spacing w:val="15"/>
+    </w:rPr>
+  </w:style>
+  <w:style w:type="character" w:customStyle="1" w:styleId="UntertitelZchn">
+    <w:name w:val="Untertitel Zchn"/>
+    <w:basedOn w:val="Absatz-Standardschriftart"/>
+    <w:link w:val="Untertitel"/>
+    <w:uiPriority w:val="11"/>
+    <w:rsid w:val="00733DE4"/>
+    <w:rPr>
+      <w:rFonts w:eastAsiaTheme="minorEastAsia"/>
+      <w:b/>
+      <w:color w:val="5A5A5A" w:themeColor="text1" w:themeTint="A5"/>
+      <w:spacing w:val="15"/>
+    </w:rPr>
+  </w:style>
+  <w:style w:type="character" w:customStyle="1" w:styleId="berschrift1Zchn">
+    <w:name w:val="Überschrift 1 Zchn"/>
+    <w:basedOn w:val="Absatz-Standardschriftart"/>
+    <w:link w:val="berschrift1"/>
+    <w:uiPriority w:val="9"/>
+    <w:rsid w:val="000F706C"/>
+    <w:rPr>
+      <w:rFonts w:asciiTheme="majorHAnsi" w:eastAsiaTheme="majorEastAsia" w:hAnsiTheme="majorHAnsi" w:cstheme="majorBidi"/>
+      <w:color w:val="2F5496" w:themeColor="accent1" w:themeShade="BF"/>
+      <w:sz w:val="32"/>
+      <w:szCs w:val="32"/>
+    </w:rPr>
+  </w:style>
+  <w:style w:type="paragraph" w:styleId="Inhaltsverzeichnisberschrift">
+    <w:name w:val="TOC Heading"/>
+    <w:basedOn w:val="berschrift1"/>
+    <w:next w:val="Standard"/>
+    <w:uiPriority w:val="39"/>
+    <w:unhideWhenUsed/>
+    <w:qFormat/>
+    <w:rsid w:val="000F706C"/>
+    <w:pPr>
+      <w:outlineLvl w:val="9"/>
+    </w:pPr>
+    <w:rPr>
+      <w:lang w:eastAsia="de-CH"/>
+    </w:rPr>
+  </w:style>
+  <w:style w:type="paragraph" w:styleId="Verzeichnis1">
+    <w:name w:val="toc 1"/>
+    <w:basedOn w:val="Standard"/>
+    <w:next w:val="Standard"/>
+    <w:autoRedefine/>
+    <w:uiPriority w:val="39"/>
+    <w:unhideWhenUsed/>
+    <w:rsid w:val="000F706C"/>
+    <w:pPr>
+      <w:spacing w:after="100"/>
+    </w:pPr>
+  </w:style>
+  <w:style w:type="character" w:styleId="Hyperlink">
+    <w:name w:val="Hyperlink"/>
+    <w:basedOn w:val="Absatz-Standardschriftart"/>
+    <w:uiPriority w:val="99"/>
+    <w:unhideWhenUsed/>
+    <w:rsid w:val="000F706C"/>
+    <w:rPr>
+      <w:color w:val="0563C1" w:themeColor="hyperlink"/>
+      <w:u w:val="single"/>
+    </w:rPr>
+  </w:style>
+  <w:style w:type="character" w:customStyle="1" w:styleId="berschrift2Zchn">
+    <w:name w:val="Überschrift 2 Zchn"/>
+    <w:basedOn w:val="Absatz-Standardschriftart"/>
+    <w:link w:val="berschrift2"/>
+    <w:uiPriority w:val="9"/>
+    <w:rsid w:val="000F706C"/>
+    <w:rPr>
+      <w:rFonts w:asciiTheme="majorHAnsi" w:eastAsiaTheme="majorEastAsia" w:hAnsiTheme="majorHAnsi" w:cstheme="majorBidi"/>
+      <w:color w:val="2F5496" w:themeColor="accent1" w:themeShade="BF"/>
+      <w:sz w:val="26"/>
+      <w:szCs w:val="26"/>
+    </w:rPr>
+  </w:style>
+  <w:style w:type="paragraph" w:styleId="Verzeichnis2">
+    <w:name w:val="toc 2"/>
+    <w:basedOn w:val="Standard"/>
+    <w:next w:val="Standard"/>
+    <w:autoRedefine/>
+    <w:uiPriority w:val="39"/>
+    <w:unhideWhenUsed/>
+    <w:rsid w:val="000F706C"/>
+    <w:pPr>
+      <w:spacing w:after="100"/>
+      <w:ind w:left="220"/>
+    </w:pPr>
+  </w:style>
+  <w:style w:type="table" w:styleId="Tabellenraster">
+    <w:name w:val="Table Grid"/>
+    <w:basedOn w:val="NormaleTabelle"/>
+    <w:uiPriority w:val="39"/>
+    <w:rsid w:val="001C079C"/>
+    <w:pPr>
+      <w:spacing w:after="0" w:line="240" w:lineRule="auto"/>
+    </w:pPr>
+    <w:tblPr>
+      <w:tblBorders>
+        <w:top w:val="single" w:sz="4" w:space="0" w:color="auto"/>
+        <w:left w:val="single" w:sz="4" w:space="0" w:color="auto"/>
+        <w:bottom w:val="single" w:sz="4" w:space="0" w:color="auto"/>
+        <w:right w:val="single" w:sz="4" w:space="0" w:color="auto"/>
+        <w:insideH w:val="single" w:sz="4" w:space="0" w:color="auto"/>
+        <w:insideV w:val="single" w:sz="4" w:space="0" w:color="auto"/>
+      </w:tblBorders>
+    </w:tblPr>
+  </w:style>
+  <w:style w:type="paragraph" w:styleId="Sprechblasentext">
+    <w:name w:val="Balloon Text"/>
+    <w:basedOn w:val="Standard"/>
+    <w:link w:val="SprechblasentextZchn"/>
+    <w:uiPriority w:val="99"/>
+    <w:semiHidden/>
+    <w:unhideWhenUsed/>
+    <w:rsid w:val="00DE61B0"/>
+    <w:pPr>
+      <w:spacing w:after="0" w:line="240" w:lineRule="auto"/>
+    </w:pPr>
+    <w:rPr>
+      <w:rFonts w:ascii="Tahoma" w:hAnsi="Tahoma" w:cs="Tahoma"/>
+      <w:sz w:val="16"/>
+      <w:szCs w:val="16"/>
+    </w:rPr>
+  </w:style>
+  <w:style w:type="character" w:customStyle="1" w:styleId="SprechblasentextZchn">
+    <w:name w:val="Sprechblasentext Zchn"/>
+    <w:basedOn w:val="Absatz-Standardschriftart"/>
+    <w:link w:val="Sprechblasentext"/>
+    <w:uiPriority w:val="99"/>
+    <w:semiHidden/>
+    <w:rsid w:val="00DE61B0"/>
+    <w:rPr>
+      <w:rFonts w:ascii="Tahoma" w:hAnsi="Tahoma" w:cs="Tahoma"/>
+      <w:sz w:val="16"/>
+      <w:szCs w:val="16"/>
+    </w:rPr>
   </w:style>
 </w:styles>
 </file>
@@ -2175,7 +2512,7 @@
   <a:extraClrSchemeLst/>
   <a:extLst>
     <a:ext uri="{05A4C25C-085E-4340-85A3-A5531E510DB2}">
-      <thm15:themeFamily xmlns:thm15="http://schemas.microsoft.com/office/thememl/2012/main" name="Office Theme" id="{62F939B6-93AF-4DB8-9C6B-D6C7DFDC589F}" vid="{4A3C46E8-61CC-4603-A589-7422A47A8E4A}"/>
+      <thm15:themeFamily xmlns:thm15="http://schemas.microsoft.com/office/thememl/2012/main" xmlns="" name="Office Theme" id="{62F939B6-93AF-4DB8-9C6B-D6C7DFDC589F}" vid="{4A3C46E8-61CC-4603-A589-7422A47A8E4A}"/>
     </a:ext>
   </a:extLst>
 </a:theme>
@@ -2186,7 +2523,7 @@
 </file>
 
 <file path=customXml/itemProps1.xml><?xml version="1.0" encoding="utf-8"?>
-<ds:datastoreItem xmlns:ds="http://schemas.openxmlformats.org/officeDocument/2006/customXml" ds:itemID="{D65F86CE-61E4-4850-96C0-C7EE08355762}">
+<ds:datastoreItem xmlns:ds="http://schemas.openxmlformats.org/officeDocument/2006/customXml" ds:itemID="{EE1D9D5C-23CE-42B5-8773-06F6B2411DFB}">
   <ds:schemaRefs>
     <ds:schemaRef ds:uri="http://schemas.openxmlformats.org/officeDocument/2006/bibliography"/>
   </ds:schemaRefs>

</xml_diff>

<commit_message>
This should be the last commit
</commit_message>
<xml_diff>
--- a/Projektarbeit Fahrplananwendung.docx
+++ b/Projektarbeit Fahrplananwendung.docx
@@ -104,7 +104,7 @@
           <w:r>
             <w:fldChar w:fldCharType="separate"/>
           </w:r>
-          <w:hyperlink w:anchor="_Toc500853122" w:history="1">
+          <w:hyperlink w:anchor="_Toc500882171" w:history="1">
             <w:r>
               <w:rPr>
                 <w:rStyle w:val="Hyperlink"/>
@@ -131,7 +131,7 @@
                 <w:noProof/>
                 <w:webHidden/>
               </w:rPr>
-              <w:instrText xml:space="preserve"> PAGEREF _Toc500853122 \h </w:instrText>
+              <w:instrText xml:space="preserve"> PAGEREF _Toc500882171 \h </w:instrText>
             </w:r>
             <w:r>
               <w:rPr>
@@ -152,6 +152,193 @@
                 <w:webHidden/>
               </w:rPr>
               <w:t>3</w:t>
+            </w:r>
+            <w:r>
+              <w:rPr>
+                <w:noProof/>
+                <w:webHidden/>
+              </w:rPr>
+              <w:fldChar w:fldCharType="end"/>
+            </w:r>
+          </w:hyperlink>
+        </w:p>
+        <w:bookmarkStart w:id="0" w:name="_GoBack"/>
+        <w:bookmarkEnd w:id="0"/>
+        <w:p>
+          <w:pPr>
+            <w:pStyle w:val="Verzeichnis1"/>
+            <w:tabs>
+              <w:tab w:val="right" w:leader="dot" w:pos="9062"/>
+            </w:tabs>
+            <w:rPr>
+              <w:rFonts w:eastAsiaTheme="minorEastAsia"/>
+              <w:noProof/>
+              <w:lang w:eastAsia="de-CH"/>
+            </w:rPr>
+          </w:pPr>
+          <w:r>
+            <w:rPr>
+              <w:rStyle w:val="Hyperlink"/>
+              <w:noProof/>
+            </w:rPr>
+            <w:fldChar w:fldCharType="begin"/>
+          </w:r>
+          <w:r>
+            <w:rPr>
+              <w:rStyle w:val="Hyperlink"/>
+              <w:noProof/>
+            </w:rPr>
+            <w:instrText xml:space="preserve"> </w:instrText>
+          </w:r>
+          <w:r>
+            <w:rPr>
+              <w:noProof/>
+            </w:rPr>
+            <w:instrText>HYPERLINK \l "_Toc500882172"</w:instrText>
+          </w:r>
+          <w:r>
+            <w:rPr>
+              <w:rStyle w:val="Hyperlink"/>
+              <w:noProof/>
+            </w:rPr>
+            <w:instrText xml:space="preserve"> </w:instrText>
+          </w:r>
+          <w:r>
+            <w:rPr>
+              <w:rStyle w:val="Hyperlink"/>
+              <w:noProof/>
+            </w:rPr>
+          </w:r>
+          <w:r>
+            <w:rPr>
+              <w:rStyle w:val="Hyperlink"/>
+              <w:noProof/>
+            </w:rPr>
+            <w:fldChar w:fldCharType="separate"/>
+          </w:r>
+          <w:r>
+            <w:rPr>
+              <w:rStyle w:val="Hyperlink"/>
+              <w:noProof/>
+            </w:rPr>
+            <w:t>Zweck dieses Dokumentes</w:t>
+          </w:r>
+          <w:r>
+            <w:rPr>
+              <w:noProof/>
+              <w:webHidden/>
+            </w:rPr>
+            <w:tab/>
+          </w:r>
+          <w:r>
+            <w:rPr>
+              <w:noProof/>
+              <w:webHidden/>
+            </w:rPr>
+            <w:fldChar w:fldCharType="begin"/>
+          </w:r>
+          <w:r>
+            <w:rPr>
+              <w:noProof/>
+              <w:webHidden/>
+            </w:rPr>
+            <w:instrText xml:space="preserve"> PAGEREF _Toc500882172 \h </w:instrText>
+          </w:r>
+          <w:r>
+            <w:rPr>
+              <w:noProof/>
+              <w:webHidden/>
+            </w:rPr>
+          </w:r>
+          <w:r>
+            <w:rPr>
+              <w:noProof/>
+              <w:webHidden/>
+            </w:rPr>
+            <w:fldChar w:fldCharType="separate"/>
+          </w:r>
+          <w:r>
+            <w:rPr>
+              <w:noProof/>
+              <w:webHidden/>
+            </w:rPr>
+            <w:t>4</w:t>
+          </w:r>
+          <w:r>
+            <w:rPr>
+              <w:noProof/>
+              <w:webHidden/>
+            </w:rPr>
+            <w:fldChar w:fldCharType="end"/>
+          </w:r>
+          <w:r>
+            <w:rPr>
+              <w:rStyle w:val="Hyperlink"/>
+              <w:noProof/>
+            </w:rPr>
+            <w:fldChar w:fldCharType="end"/>
+          </w:r>
+        </w:p>
+        <w:p>
+          <w:pPr>
+            <w:pStyle w:val="Verzeichnis1"/>
+            <w:tabs>
+              <w:tab w:val="right" w:leader="dot" w:pos="9062"/>
+            </w:tabs>
+            <w:rPr>
+              <w:rFonts w:eastAsiaTheme="minorEastAsia"/>
+              <w:noProof/>
+              <w:lang w:eastAsia="de-CH"/>
+            </w:rPr>
+          </w:pPr>
+          <w:hyperlink w:anchor="_Toc500882173" w:history="1">
+            <w:r>
+              <w:rPr>
+                <w:rStyle w:val="Hyperlink"/>
+                <w:noProof/>
+              </w:rPr>
+              <w:t>Struktur und Funktionalitäten</w:t>
+            </w:r>
+            <w:r>
+              <w:rPr>
+                <w:noProof/>
+                <w:webHidden/>
+              </w:rPr>
+              <w:tab/>
+            </w:r>
+            <w:r>
+              <w:rPr>
+                <w:noProof/>
+                <w:webHidden/>
+              </w:rPr>
+              <w:fldChar w:fldCharType="begin"/>
+            </w:r>
+            <w:r>
+              <w:rPr>
+                <w:noProof/>
+                <w:webHidden/>
+              </w:rPr>
+              <w:instrText xml:space="preserve"> PAGEREF _Toc500882173 \h </w:instrText>
+            </w:r>
+            <w:r>
+              <w:rPr>
+                <w:noProof/>
+                <w:webHidden/>
+              </w:rPr>
+            </w:r>
+            <w:r>
+              <w:rPr>
+                <w:noProof/>
+                <w:webHidden/>
+              </w:rPr>
+              <w:fldChar w:fldCharType="separate"/>
+            </w:r>
+            <w:r>
+              <w:rPr>
+                <w:noProof/>
+                <w:webHidden/>
+              </w:rPr>
+              <w:t>5</w:t>
             </w:r>
             <w:r>
               <w:rPr>
@@ -174,13 +361,13 @@
               <w:lang w:eastAsia="de-CH"/>
             </w:rPr>
           </w:pPr>
-          <w:hyperlink w:anchor="_Toc500853123" w:history="1">
+          <w:hyperlink w:anchor="_Toc500882174" w:history="1">
             <w:r>
               <w:rPr>
                 <w:rStyle w:val="Hyperlink"/>
                 <w:noProof/>
               </w:rPr>
-              <w:t>Zweck dieses Dokumentes</w:t>
+              <w:t>Systemtests</w:t>
             </w:r>
             <w:r>
               <w:rPr>
@@ -201,7 +388,7 @@
                 <w:noProof/>
                 <w:webHidden/>
               </w:rPr>
-              <w:instrText xml:space="preserve"> PAGEREF _Toc500853123 \h </w:instrText>
+              <w:instrText xml:space="preserve"> PAGEREF _Toc500882174 \h </w:instrText>
             </w:r>
             <w:r>
               <w:rPr>
@@ -221,7 +408,77 @@
                 <w:noProof/>
                 <w:webHidden/>
               </w:rPr>
-              <w:t>4</w:t>
+              <w:t>8</w:t>
+            </w:r>
+            <w:r>
+              <w:rPr>
+                <w:noProof/>
+                <w:webHidden/>
+              </w:rPr>
+              <w:fldChar w:fldCharType="end"/>
+            </w:r>
+          </w:hyperlink>
+        </w:p>
+        <w:p>
+          <w:pPr>
+            <w:pStyle w:val="Verzeichnis1"/>
+            <w:tabs>
+              <w:tab w:val="right" w:leader="dot" w:pos="9062"/>
+            </w:tabs>
+            <w:rPr>
+              <w:rFonts w:eastAsiaTheme="minorEastAsia"/>
+              <w:noProof/>
+              <w:lang w:eastAsia="de-CH"/>
+            </w:rPr>
+          </w:pPr>
+          <w:hyperlink w:anchor="_Toc500882175" w:history="1">
+            <w:r>
+              <w:rPr>
+                <w:rStyle w:val="Hyperlink"/>
+                <w:noProof/>
+              </w:rPr>
+              <w:t>Installationsanleitung</w:t>
+            </w:r>
+            <w:r>
+              <w:rPr>
+                <w:noProof/>
+                <w:webHidden/>
+              </w:rPr>
+              <w:tab/>
+            </w:r>
+            <w:r>
+              <w:rPr>
+                <w:noProof/>
+                <w:webHidden/>
+              </w:rPr>
+              <w:fldChar w:fldCharType="begin"/>
+            </w:r>
+            <w:r>
+              <w:rPr>
+                <w:noProof/>
+                <w:webHidden/>
+              </w:rPr>
+              <w:instrText xml:space="preserve"> PAGEREF _Toc500882175 \h </w:instrText>
+            </w:r>
+            <w:r>
+              <w:rPr>
+                <w:noProof/>
+                <w:webHidden/>
+              </w:rPr>
+            </w:r>
+            <w:r>
+              <w:rPr>
+                <w:noProof/>
+                <w:webHidden/>
+              </w:rPr>
+              <w:fldChar w:fldCharType="separate"/>
+            </w:r>
+            <w:r>
+              <w:rPr>
+                <w:noProof/>
+                <w:webHidden/>
+              </w:rPr>
+              <w:t>9</w:t>
             </w:r>
             <w:r>
               <w:rPr>
@@ -254,12 +511,12 @@
       <w:pPr>
         <w:pStyle w:val="berschrift1"/>
       </w:pPr>
-      <w:bookmarkStart w:id="0" w:name="_Toc500853122"/>
+      <w:bookmarkStart w:id="1" w:name="_Toc500882171"/>
       <w:r>
         <w:lastRenderedPageBreak/>
         <w:t>Einleitung</w:t>
       </w:r>
-      <w:bookmarkEnd w:id="0"/>
+      <w:bookmarkEnd w:id="1"/>
     </w:p>
     <w:p>
       <w:r>
@@ -327,7 +584,7 @@
         <w:t>. Geplant war jed</w:t>
       </w:r>
       <w:r>
-        <w:t>och auch eine Anwendung mit WPF, die jedoch zeitlich wie erwartet nicht Platz gehabt hatte.</w:t>
+        <w:t>och auch eine Anwendung mit WPF, die jedoch zeitlich wie erwartet nicht Platz hatte.</w:t>
       </w:r>
     </w:p>
     <w:p>
@@ -351,13 +608,31 @@
         <w:t xml:space="preserve">. Dazu kam noch, dass ich zum Teil bei der Planung zu detailliert vorgegangen bin und dadurch der </w:t>
       </w:r>
       <w:r>
-        <w:t xml:space="preserve">Zeitraum für die Umsetzung knapp wurde. </w:t>
+        <w:t>Zeitraum für die Umsetzung knapp wurde</w:t>
+      </w:r>
+      <w:r>
+        <w:t>, was sich wahrscheinlich auch in dieser Dokumentation bemerkbar macht</w:t>
+      </w:r>
+      <w:r>
+        <w:t xml:space="preserve">. </w:t>
       </w:r>
       <w:r>
         <w:t>Trotzdem</w:t>
       </w:r>
       <w:r>
         <w:t xml:space="preserve"> ist es eine Anwendung geworden, welche die wichtigsten drei User-Stories erfüllen sollte.</w:t>
+      </w:r>
+      <w:r>
+        <w:t xml:space="preserve"> Ich </w:t>
+      </w:r>
+      <w:r>
+        <w:t>konnte sowohl positive wie auch negative</w:t>
+      </w:r>
+      <w:r>
+        <w:t xml:space="preserve"> Erfahrunge</w:t>
+      </w:r>
+      <w:r>
+        <w:t>n machen. Vielleicht hilft es mir auch, mein nächstes Projekt besser zu machen.</w:t>
       </w:r>
     </w:p>
     <w:p>
@@ -369,12 +644,12 @@
       <w:pPr>
         <w:pStyle w:val="berschrift1"/>
       </w:pPr>
-      <w:bookmarkStart w:id="1" w:name="_Toc500853123"/>
+      <w:bookmarkStart w:id="2" w:name="_Toc500882172"/>
       <w:r>
         <w:lastRenderedPageBreak/>
         <w:t>Zweck dieses Dokumentes</w:t>
       </w:r>
-      <w:bookmarkEnd w:id="1"/>
+      <w:bookmarkEnd w:id="2"/>
     </w:p>
     <w:p>
       <w:r>
@@ -391,6 +666,7 @@
       <w:r>
         <w:br w:type="page"/>
       </w:r>
+      <w:bookmarkStart w:id="3" w:name="_Toc500882173"/>
       <w:r>
         <w:lastRenderedPageBreak/>
         <w:t>Struktur</w:t>
@@ -398,18 +674,17 @@
       <w:r>
         <w:t xml:space="preserve"> und Funktionalitäten</w:t>
       </w:r>
+      <w:bookmarkEnd w:id="3"/>
     </w:p>
     <w:p>
       <w:r>
-        <w:t xml:space="preserve">Die Anforderungen an das </w:t>
-      </w:r>
-      <w:proofErr w:type="spellStart"/>
-      <w:r>
-        <w:t>Prjekt</w:t>
-      </w:r>
-      <w:proofErr w:type="spellEnd"/>
-      <w:r>
-        <w:t xml:space="preserve"> wurden vom Auftraggeber in sogenannten User-Stories festgehalten. </w:t>
+        <w:t>Die Anforderungen an das Pr</w:t>
+      </w:r>
+      <w:r>
+        <w:t>o</w:t>
+      </w:r>
+      <w:r>
+        <w:t xml:space="preserve">jekt wurden vom Auftraggeber in sogenannten User-Stories festgehalten. </w:t>
       </w:r>
       <w:r>
         <w:t xml:space="preserve">Basierend auf </w:t>
@@ -1032,6 +1307,18 @@
     <w:p/>
     <w:p>
       <w:r>
+        <w:t>Leider konnte</w:t>
+      </w:r>
+      <w:r>
+        <w:t>, ausser den oben ersichtlichen nicht erledigten Punkten,</w:t>
+      </w:r>
+      <w:r>
+        <w:t xml:space="preserve"> die Überprüfung, ob alle Werte einge</w:t>
+      </w:r>
+      <w:r>
+        <w:t>tragen sind, aus Zeitgründen nicht mehr Implementiert werden. Auch die Liste mit den Verbindungen hätte übersichtlicher sein sollen. Doch es gibt nicht nur vergessene Punkte. Zum Beispiel wird ein Fehler angezeigt, wenn keine Internetverbindung vorhanden ist, auch wenn dieses System nicht aufgreift ist. Diese Erkenntnis wir im folgenden Kapitel, den Systemtests, bestätigt.</w:t>
+      </w:r>
+      <w:r>
         <w:br w:type="page"/>
       </w:r>
     </w:p>
@@ -1039,10 +1326,12 @@
       <w:pPr>
         <w:pStyle w:val="berschrift1"/>
       </w:pPr>
+      <w:bookmarkStart w:id="4" w:name="_Toc500882174"/>
       <w:r>
         <w:lastRenderedPageBreak/>
         <w:t>Systemtests</w:t>
       </w:r>
+      <w:bookmarkEnd w:id="4"/>
     </w:p>
     <w:p>
       <w:r>
@@ -1050,6 +1339,14 @@
       </w:r>
       <w:r>
         <w:t xml:space="preserve"> Aus diesen Tests soll ersichtlich werden, wie sich das Programm verhält und wo es noch Fehler gibt. Die Tests sollten reproduzierbar sein.</w:t>
+      </w:r>
+    </w:p>
+    <w:p>
+      <w:r>
+        <w:t>Um es für Sie als Tester nachvollziehbarer zu machen, werden noch die Begriffe genauer erklärt. Mit der Startstation ist das Texteingabefeld gemeint, welches sich neben der Beschriftung „Von:“ befindet</w:t>
+      </w:r>
+      <w:r>
+        <w:t>. Die Endstation ist das Texteingabefeld neben der Beschriftung „Bis:“, und der Austauschen-Button ist der Button mit den beiden entgegengesetzten Pfeilen. Die Vorschlagsliste ist das Feld zwischen den Textfeldern</w:t>
       </w:r>
     </w:p>
     <w:tbl>
@@ -1138,13 +1435,7 @@
               <w:t xml:space="preserve">Einträge </w:t>
             </w:r>
             <w:r>
-              <w:t xml:space="preserve">von der angegebenen </w:t>
-            </w:r>
-            <w:r>
-              <w:t>Startstation</w:t>
-            </w:r>
-            <w:r>
-              <w:t xml:space="preserve"> an.</w:t>
+              <w:t>von der angegebenen Startstation an.</w:t>
             </w:r>
           </w:p>
           <w:p/>
@@ -1239,13 +1530,8 @@
               <w:t>.</w:t>
             </w:r>
             <w:r>
-              <w:t xml:space="preserve"> </w:t>
-            </w:r>
-            <w:r>
-              <w:t>Allerdings stürzt das Programm danach nicht geplant ab.</w:t>
-            </w:r>
-            <w:bookmarkStart w:id="2" w:name="_GoBack"/>
-            <w:bookmarkEnd w:id="2"/>
+              <w:t xml:space="preserve"> Allerdings stürzt das Programm danach nicht geplant ab.</w:t>
+            </w:r>
           </w:p>
         </w:tc>
       </w:tr>
@@ -1271,10 +1557,7 @@
           </w:tcPr>
           <w:p>
             <w:r>
-              <w:t>Es werden keine Verbindungen in der Liste angezeigt</w:t>
-            </w:r>
-            <w:r>
-              <w:t>.</w:t>
+              <w:t>Es werden keine Verbindungen in der Liste angezeigt.</w:t>
             </w:r>
           </w:p>
         </w:tc>
@@ -1299,10 +1582,7 @@
           </w:tcPr>
           <w:p>
             <w:r>
-              <w:t xml:space="preserve">Die Abfahrtstafel zeigt die Einträge </w:t>
-            </w:r>
-            <w:r>
-              <w:t>der Station, welche sich in der selektierten Zeile befindet.</w:t>
+              <w:t>Die Abfahrtstafel zeigt die Einträge der Station, welche sich in der selektierten Zeile befindet.</w:t>
             </w:r>
           </w:p>
           <w:p/>
@@ -1321,19 +1601,11 @@
           </w:tcPr>
           <w:p>
             <w:r>
-              <w:t xml:space="preserve">Der Benutzer drückt auf den Austauschen-Button, während sich in der </w:t>
-            </w:r>
-            <w:r>
-              <w:t>Startstation und Endstation</w:t>
-            </w:r>
-            <w:r>
-              <w:t xml:space="preserve"> </w:t>
-            </w:r>
-            <w:proofErr w:type="spellStart"/>
-            <w:r>
-              <w:t>einträge</w:t>
-            </w:r>
-            <w:proofErr w:type="spellEnd"/>
+              <w:t xml:space="preserve">Der Benutzer drückt auf den Austauschen-Button, während sich in der Startstation und Endstation </w:t>
+            </w:r>
+            <w:r>
+              <w:t>Einträge</w:t>
+            </w:r>
             <w:r>
               <w:t xml:space="preserve"> befinden</w:t>
             </w:r>
@@ -1343,7 +1615,64 @@
           <w:tcPr>
             <w:tcW w:w="6019" w:type="dxa"/>
           </w:tcPr>
-          <w:p/>
+          <w:p>
+            <w:r>
+              <w:t xml:space="preserve">Die Einträge </w:t>
+            </w:r>
+            <w:r>
+              <w:t>in der Startstation und Endstation</w:t>
+            </w:r>
+            <w:r>
+              <w:t xml:space="preserve"> werden ausgetauscht.</w:t>
+            </w:r>
+          </w:p>
+        </w:tc>
+      </w:tr>
+      <w:tr>
+        <w:tc>
+          <w:tcPr>
+            <w:tcW w:w="3020" w:type="dxa"/>
+          </w:tcPr>
+          <w:p>
+            <w:r>
+              <w:t>Der Benutzer gibt etwas in der Start und/oder Endstation ein</w:t>
+            </w:r>
+          </w:p>
+        </w:tc>
+        <w:tc>
+          <w:tcPr>
+            <w:tcW w:w="6019" w:type="dxa"/>
+          </w:tcPr>
+          <w:p>
+            <w:r>
+              <w:t>Die Vorschlagsliste</w:t>
+            </w:r>
+            <w:r>
+              <w:t xml:space="preserve"> füllt sich mit den vorgeschlagenen Stationen.</w:t>
+            </w:r>
+          </w:p>
+        </w:tc>
+      </w:tr>
+      <w:tr>
+        <w:tc>
+          <w:tcPr>
+            <w:tcW w:w="3020" w:type="dxa"/>
+          </w:tcPr>
+          <w:p>
+            <w:r>
+              <w:t>Der Benutzer selektiert einen Vorschlag aus der Vorschlagsliste, nachdem er bei der Endstation etwas eingegeben hatte.</w:t>
+            </w:r>
+          </w:p>
+        </w:tc>
+        <w:tc>
+          <w:tcPr>
+            <w:tcW w:w="6019" w:type="dxa"/>
+          </w:tcPr>
+          <w:p>
+            <w:r>
+              <w:t>Die Endstation hat nun den Stationsnamen, der in der Vorschlagsliste selektiert wurde.</w:t>
+            </w:r>
+          </w:p>
         </w:tc>
       </w:tr>
     </w:tbl>
@@ -1351,8 +1680,99 @@
       <w:r>
         <w:t xml:space="preserve"> </w:t>
       </w:r>
+      <w:r>
+        <w:br w:type="page"/>
+      </w:r>
     </w:p>
-    <w:p/>
+    <w:p>
+      <w:pPr>
+        <w:pStyle w:val="berschrift1"/>
+      </w:pPr>
+      <w:bookmarkStart w:id="5" w:name="_Toc500882175"/>
+      <w:r>
+        <w:lastRenderedPageBreak/>
+        <w:t>Installationsanleitung</w:t>
+      </w:r>
+      <w:bookmarkEnd w:id="5"/>
+    </w:p>
+    <w:p>
+      <w:r>
+        <w:t xml:space="preserve">Die Datei für die Installation sollte auf dem folgendem Link verfügbar sein: </w:t>
+      </w:r>
+      <w:hyperlink r:id="rId9" w:history="1">
+        <w:r>
+          <w:rPr>
+            <w:rStyle w:val="Hyperlink"/>
+          </w:rPr>
+          <w:t>https://github.com/multiguy18/modul-318-student/releases/download/</w:t>
+        </w:r>
+        <w:r>
+          <w:rPr>
+            <w:rStyle w:val="Hyperlink"/>
+          </w:rPr>
+          <w:t>1</w:t>
+        </w:r>
+        <w:r>
+          <w:rPr>
+            <w:rStyle w:val="Hyperlink"/>
+          </w:rPr>
+          <w:t>.2.0/setup.zip</w:t>
+        </w:r>
+      </w:hyperlink>
+      <w:r>
+        <w:t xml:space="preserve"> </w:t>
+      </w:r>
+    </w:p>
+    <w:p>
+      <w:r>
+        <w:t xml:space="preserve">Nach dem Entpacken der Datei </w:t>
+      </w:r>
+      <w:r>
+        <w:t xml:space="preserve">durch ein ZIP-Programm </w:t>
+      </w:r>
+      <w:r>
+        <w:t xml:space="preserve">sollten Sie die setup.exe ausführen. Die Installation wird wahrscheinlich zuerst durch Windows blockiert, da kein Zertifikat vorhanden ist, um Probleme bei der Projektabgabe zu vermeiden. Sie können ganz beruhigt auf </w:t>
+      </w:r>
+      <w:r>
+        <w:t>„Weitere Einstellungen“ Klicken und mit dem Button „</w:t>
+      </w:r>
+      <w:proofErr w:type="spellStart"/>
+      <w:r>
+        <w:t>Trozdem</w:t>
+      </w:r>
+      <w:proofErr w:type="spellEnd"/>
+      <w:r>
+        <w:t xml:space="preserve"> ausführen“  die Fortsetzung bestätigen. Im nächsten Klicken sie auf den Button „Installieren“,  auch wenn der Dialog aussagt, dass der Herausgeber nicht überprüft werden konnte. Sollte wieder die Blockierung von Windows einsetzen, klicken sie wieder auf </w:t>
+      </w:r>
+      <w:r>
+        <w:t>„Weitere Einstellungen“</w:t>
+      </w:r>
+      <w:r>
+        <w:t xml:space="preserve"> und dann auf den Button </w:t>
+      </w:r>
+      <w:r>
+        <w:t>„</w:t>
+      </w:r>
+      <w:proofErr w:type="spellStart"/>
+      <w:r>
+        <w:t>Trozdem</w:t>
+      </w:r>
+      <w:proofErr w:type="spellEnd"/>
+      <w:r>
+        <w:t xml:space="preserve"> ausführen</w:t>
+      </w:r>
+      <w:proofErr w:type="gramStart"/>
+      <w:r>
+        <w:t xml:space="preserve">“ </w:t>
+      </w:r>
+      <w:r>
+        <w:t>.</w:t>
+      </w:r>
+      <w:proofErr w:type="gramEnd"/>
+      <w:r>
+        <w:t xml:space="preserve"> Sie sollten das Programm nun auf dem Bildschirm sehen. </w:t>
+      </w:r>
+    </w:p>
     <w:sectPr>
       <w:pgSz w:w="11906" w:h="16838"/>
       <w:pgMar w:top="1417" w:right="1417" w:bottom="1134" w:left="1417" w:header="708" w:footer="708" w:gutter="0"/>
@@ -1790,6 +2210,18 @@
       <w:szCs w:val="16"/>
     </w:rPr>
   </w:style>
+  <w:style w:type="character" w:styleId="BesuchterHyperlink">
+    <w:name w:val="FollowedHyperlink"/>
+    <w:basedOn w:val="Absatz-Standardschriftart"/>
+    <w:uiPriority w:val="99"/>
+    <w:semiHidden/>
+    <w:unhideWhenUsed/>
+    <w:rsid w:val="000101CF"/>
+    <w:rPr>
+      <w:color w:val="954F72" w:themeColor="followedHyperlink"/>
+      <w:u w:val="single"/>
+    </w:rPr>
+  </w:style>
 </w:styles>
 </file>
 
@@ -2218,6 +2650,18 @@
       <w:rFonts w:ascii="Tahoma" w:hAnsi="Tahoma" w:cs="Tahoma"/>
       <w:sz w:val="16"/>
       <w:szCs w:val="16"/>
+    </w:rPr>
+  </w:style>
+  <w:style w:type="character" w:styleId="BesuchterHyperlink">
+    <w:name w:val="FollowedHyperlink"/>
+    <w:basedOn w:val="Absatz-Standardschriftart"/>
+    <w:uiPriority w:val="99"/>
+    <w:semiHidden/>
+    <w:unhideWhenUsed/>
+    <w:rsid w:val="000101CF"/>
+    <w:rPr>
+      <w:color w:val="954F72" w:themeColor="followedHyperlink"/>
+      <w:u w:val="single"/>
     </w:rPr>
   </w:style>
 </w:styles>
@@ -2512,7 +2956,7 @@
   <a:extraClrSchemeLst/>
   <a:extLst>
     <a:ext uri="{05A4C25C-085E-4340-85A3-A5531E510DB2}">
-      <thm15:themeFamily xmlns:thm15="http://schemas.microsoft.com/office/thememl/2012/main" xmlns="" name="Office Theme" id="{62F939B6-93AF-4DB8-9C6B-D6C7DFDC589F}" vid="{4A3C46E8-61CC-4603-A589-7422A47A8E4A}"/>
+      <thm15:themeFamily xmlns="" xmlns:thm15="http://schemas.microsoft.com/office/thememl/2012/main" name="Office Theme" id="{62F939B6-93AF-4DB8-9C6B-D6C7DFDC589F}" vid="{4A3C46E8-61CC-4603-A589-7422A47A8E4A}"/>
     </a:ext>
   </a:extLst>
 </a:theme>
@@ -2523,7 +2967,7 @@
 </file>
 
 <file path=customXml/itemProps1.xml><?xml version="1.0" encoding="utf-8"?>
-<ds:datastoreItem xmlns:ds="http://schemas.openxmlformats.org/officeDocument/2006/customXml" ds:itemID="{EE1D9D5C-23CE-42B5-8773-06F6B2411DFB}">
+<ds:datastoreItem xmlns:ds="http://schemas.openxmlformats.org/officeDocument/2006/customXml" ds:itemID="{5EC20C64-261B-42E4-A88F-D07136B86B01}">
   <ds:schemaRefs>
     <ds:schemaRef ds:uri="http://schemas.openxmlformats.org/officeDocument/2006/bibliography"/>
   </ds:schemaRefs>

</xml_diff>